<commit_message>
Update Data Planning User Manual in word and html.
</commit_message>
<xml_diff>
--- a/Manuals/2.11.0/BEXIS2110_DataPlanning_UserGuide.docx
+++ b/Manuals/2.11.0/BEXIS2110_DataPlanning_UserGuide.docx
@@ -27,8 +27,6 @@
         </w:rPr>
         <w:t>11</w:t>
       </w:r>
-      <w:bookmarkStart w:id="0" w:name="_GoBack"/>
-      <w:bookmarkEnd w:id="0"/>
       <w:r>
         <w:rPr>
           <w:lang w:val="en-US"/>
@@ -647,797 +645,852 @@
         <w:t>Ecology and Ecosystem Management), the Gesellschaft für wissenschaftliche Datenverarbeitung mbH Göttingen (GWDG), and the Georg-August-University Göttingen.</w:t>
       </w:r>
     </w:p>
-    <w:p>
-      <w:r>
-        <w:rPr>
-          <w:rFonts w:ascii="Cambria" w:hAnsi="Cambria"/>
-          <w:color w:val="4F81BD"/>
-          <w:sz w:val="28"/>
-          <w:szCs w:val="28"/>
-        </w:rPr>
-        <w:lastRenderedPageBreak/>
-        <w:t>Contents</w:t>
-      </w:r>
-    </w:p>
-    <w:p>
-      <w:pPr>
-        <w:rPr>
-          <w:lang w:val="en-US" w:eastAsia="en-US"/>
-        </w:rPr>
-      </w:pPr>
-    </w:p>
-    <w:p>
-      <w:pPr>
-        <w:pStyle w:val="TOC1"/>
-        <w:tabs>
-          <w:tab w:val="left" w:pos="440"/>
-          <w:tab w:val="right" w:leader="dot" w:pos="9016"/>
-        </w:tabs>
-        <w:rPr>
+    <w:sdt>
+      <w:sdtPr>
+        <w:id w:val="1720242531"/>
+        <w:docPartObj>
+          <w:docPartGallery w:val="Table of Contents"/>
+          <w:docPartUnique/>
+        </w:docPartObj>
+      </w:sdtPr>
+      <w:sdtEndPr>
+        <w:rPr>
+          <w:b/>
+          <w:bCs/>
           <w:noProof/>
-          <w:lang w:val="de-DE" w:eastAsia="de-DE"/>
-        </w:rPr>
-      </w:pPr>
-      <w:r>
-        <w:fldChar w:fldCharType="begin"/>
-      </w:r>
-      <w:r>
-        <w:instrText xml:space="preserve"> TOC \o "1-3" \h \z \u </w:instrText>
-      </w:r>
-      <w:r>
-        <w:fldChar w:fldCharType="separate"/>
-      </w:r>
-      <w:hyperlink w:anchor="_Toc468355702" w:history="1">
-        <w:r>
-          <w:rPr>
-            <w:rStyle w:val="Hyperlink"/>
-            <w:noProof/>
-          </w:rPr>
-          <w:t>1.</w:t>
-        </w:r>
-        <w:r>
-          <w:rPr>
-            <w:noProof/>
-            <w:lang w:val="de-DE" w:eastAsia="de-DE"/>
-          </w:rPr>
-          <w:tab/>
-        </w:r>
-        <w:r>
-          <w:rPr>
-            <w:rStyle w:val="Hyperlink"/>
-            <w:noProof/>
-          </w:rPr>
-          <w:t>Overview</w:t>
-        </w:r>
-        <w:r>
-          <w:rPr>
-            <w:noProof/>
-            <w:webHidden/>
-          </w:rPr>
-          <w:tab/>
-        </w:r>
-        <w:r>
-          <w:rPr>
-            <w:noProof/>
-            <w:webHidden/>
-          </w:rPr>
-          <w:fldChar w:fldCharType="begin"/>
-        </w:r>
-        <w:r>
-          <w:rPr>
-            <w:noProof/>
-            <w:webHidden/>
-          </w:rPr>
-          <w:instrText xml:space="preserve"> PAGEREF _Toc468355702 \h </w:instrText>
-        </w:r>
-        <w:r>
-          <w:rPr>
-            <w:noProof/>
-            <w:webHidden/>
-          </w:rPr>
-        </w:r>
-        <w:r>
-          <w:rPr>
-            <w:noProof/>
-            <w:webHidden/>
-          </w:rPr>
-          <w:fldChar w:fldCharType="separate"/>
-        </w:r>
-        <w:r>
-          <w:rPr>
-            <w:noProof/>
-            <w:webHidden/>
-          </w:rPr>
-          <w:t>3</w:t>
-        </w:r>
-        <w:r>
-          <w:rPr>
-            <w:noProof/>
-            <w:webHidden/>
-          </w:rPr>
-          <w:fldChar w:fldCharType="end"/>
-        </w:r>
-      </w:hyperlink>
-    </w:p>
-    <w:p>
-      <w:pPr>
-        <w:pStyle w:val="TOC1"/>
-        <w:tabs>
-          <w:tab w:val="left" w:pos="440"/>
-          <w:tab w:val="right" w:leader="dot" w:pos="9016"/>
-        </w:tabs>
-        <w:rPr>
-          <w:noProof/>
-          <w:lang w:val="de-DE" w:eastAsia="de-DE"/>
-        </w:rPr>
-      </w:pPr>
-      <w:hyperlink w:anchor="_Toc468355703" w:history="1">
-        <w:r>
-          <w:rPr>
-            <w:rStyle w:val="Hyperlink"/>
-            <w:noProof/>
-          </w:rPr>
-          <w:t>2.</w:t>
-        </w:r>
-        <w:r>
-          <w:rPr>
-            <w:noProof/>
-            <w:lang w:val="de-DE" w:eastAsia="de-DE"/>
-          </w:rPr>
-          <w:tab/>
-        </w:r>
-        <w:r>
-          <w:rPr>
-            <w:rStyle w:val="Hyperlink"/>
-            <w:noProof/>
-          </w:rPr>
-          <w:t>Data Structure Manager</w:t>
-        </w:r>
-        <w:r>
-          <w:rPr>
-            <w:noProof/>
-            <w:webHidden/>
-          </w:rPr>
-          <w:tab/>
-        </w:r>
-        <w:r>
-          <w:rPr>
-            <w:noProof/>
-            <w:webHidden/>
-          </w:rPr>
-          <w:fldChar w:fldCharType="begin"/>
-        </w:r>
-        <w:r>
-          <w:rPr>
-            <w:noProof/>
-            <w:webHidden/>
-          </w:rPr>
-          <w:instrText xml:space="preserve"> PAGEREF _Toc468355703 \h </w:instrText>
-        </w:r>
-        <w:r>
-          <w:rPr>
-            <w:noProof/>
-            <w:webHidden/>
-          </w:rPr>
-        </w:r>
-        <w:r>
-          <w:rPr>
-            <w:noProof/>
-            <w:webHidden/>
-          </w:rPr>
-          <w:fldChar w:fldCharType="separate"/>
-        </w:r>
-        <w:r>
-          <w:rPr>
-            <w:noProof/>
-            <w:webHidden/>
-          </w:rPr>
-          <w:t>4</w:t>
-        </w:r>
-        <w:r>
-          <w:rPr>
-            <w:noProof/>
-            <w:webHidden/>
-          </w:rPr>
-          <w:fldChar w:fldCharType="end"/>
-        </w:r>
-      </w:hyperlink>
-    </w:p>
-    <w:p>
-      <w:pPr>
-        <w:pStyle w:val="TOC2"/>
-        <w:tabs>
-          <w:tab w:val="left" w:pos="880"/>
-          <w:tab w:val="right" w:leader="dot" w:pos="9016"/>
-        </w:tabs>
-        <w:rPr>
-          <w:noProof/>
-          <w:lang w:val="de-DE" w:eastAsia="de-DE"/>
-        </w:rPr>
-      </w:pPr>
-      <w:hyperlink w:anchor="_Toc468355704" w:history="1">
-        <w:r>
-          <w:rPr>
-            <w:rStyle w:val="Hyperlink"/>
-            <w:noProof/>
-          </w:rPr>
-          <w:t>2.1</w:t>
-        </w:r>
-        <w:r>
-          <w:rPr>
-            <w:noProof/>
-            <w:lang w:val="de-DE" w:eastAsia="de-DE"/>
-          </w:rPr>
-          <w:tab/>
-        </w:r>
-        <w:r>
-          <w:rPr>
-            <w:rStyle w:val="Hyperlink"/>
-            <w:noProof/>
-          </w:rPr>
-          <w:t>Create a Data Structure</w:t>
-        </w:r>
-        <w:r>
-          <w:rPr>
-            <w:noProof/>
-            <w:webHidden/>
-          </w:rPr>
-          <w:tab/>
-        </w:r>
-        <w:r>
-          <w:rPr>
-            <w:noProof/>
-            <w:webHidden/>
-          </w:rPr>
-          <w:fldChar w:fldCharType="begin"/>
-        </w:r>
-        <w:r>
-          <w:rPr>
-            <w:noProof/>
-            <w:webHidden/>
-          </w:rPr>
-          <w:instrText xml:space="preserve"> PAGEREF _Toc468355704 \h </w:instrText>
-        </w:r>
-        <w:r>
-          <w:rPr>
-            <w:noProof/>
-            <w:webHidden/>
-          </w:rPr>
-        </w:r>
-        <w:r>
-          <w:rPr>
-            <w:noProof/>
-            <w:webHidden/>
-          </w:rPr>
-          <w:fldChar w:fldCharType="separate"/>
-        </w:r>
-        <w:r>
-          <w:rPr>
-            <w:noProof/>
-            <w:webHidden/>
-          </w:rPr>
-          <w:t>4</w:t>
-        </w:r>
-        <w:r>
-          <w:rPr>
-            <w:noProof/>
-            <w:webHidden/>
-          </w:rPr>
-          <w:fldChar w:fldCharType="end"/>
-        </w:r>
-      </w:hyperlink>
-    </w:p>
-    <w:p>
-      <w:pPr>
-        <w:pStyle w:val="TOC2"/>
-        <w:tabs>
-          <w:tab w:val="left" w:pos="880"/>
-          <w:tab w:val="right" w:leader="dot" w:pos="9016"/>
-        </w:tabs>
-        <w:rPr>
-          <w:noProof/>
-          <w:lang w:val="de-DE" w:eastAsia="de-DE"/>
-        </w:rPr>
-      </w:pPr>
-      <w:hyperlink w:anchor="_Toc468355705" w:history="1">
-        <w:r>
-          <w:rPr>
-            <w:rStyle w:val="Hyperlink"/>
-            <w:noProof/>
-          </w:rPr>
-          <w:t>2.2</w:t>
-        </w:r>
-        <w:r>
-          <w:rPr>
-            <w:noProof/>
-            <w:lang w:val="de-DE" w:eastAsia="de-DE"/>
-          </w:rPr>
-          <w:tab/>
-        </w:r>
-        <w:r>
-          <w:rPr>
-            <w:rStyle w:val="Hyperlink"/>
-            <w:noProof/>
-            <w:shd w:val="clear" w:color="auto" w:fill="FFFFFF"/>
-          </w:rPr>
-          <w:t>Add Variables</w:t>
-        </w:r>
-        <w:r>
-          <w:rPr>
-            <w:noProof/>
-            <w:webHidden/>
-          </w:rPr>
-          <w:tab/>
-        </w:r>
-        <w:r>
-          <w:rPr>
-            <w:noProof/>
-            <w:webHidden/>
-          </w:rPr>
-          <w:fldChar w:fldCharType="begin"/>
-        </w:r>
-        <w:r>
-          <w:rPr>
-            <w:noProof/>
-            <w:webHidden/>
-          </w:rPr>
-          <w:instrText xml:space="preserve"> PAGEREF _Toc468355705 \h </w:instrText>
-        </w:r>
-        <w:r>
-          <w:rPr>
-            <w:noProof/>
-            <w:webHidden/>
-          </w:rPr>
-        </w:r>
-        <w:r>
-          <w:rPr>
-            <w:noProof/>
-            <w:webHidden/>
-          </w:rPr>
-          <w:fldChar w:fldCharType="separate"/>
-        </w:r>
-        <w:r>
-          <w:rPr>
-            <w:noProof/>
-            <w:webHidden/>
-          </w:rPr>
-          <w:t>4</w:t>
-        </w:r>
-        <w:r>
-          <w:rPr>
-            <w:noProof/>
-            <w:webHidden/>
-          </w:rPr>
-          <w:fldChar w:fldCharType="end"/>
-        </w:r>
-      </w:hyperlink>
-    </w:p>
-    <w:p>
-      <w:pPr>
-        <w:pStyle w:val="TOC2"/>
-        <w:tabs>
-          <w:tab w:val="left" w:pos="880"/>
-          <w:tab w:val="right" w:leader="dot" w:pos="9016"/>
-        </w:tabs>
-        <w:rPr>
-          <w:noProof/>
-          <w:lang w:val="de-DE" w:eastAsia="de-DE"/>
-        </w:rPr>
-      </w:pPr>
-      <w:hyperlink w:anchor="_Toc468355706" w:history="1">
-        <w:r>
-          <w:rPr>
-            <w:rStyle w:val="Hyperlink"/>
-            <w:noProof/>
-          </w:rPr>
-          <w:t>2.3</w:t>
-        </w:r>
-        <w:r>
-          <w:rPr>
-            <w:noProof/>
-            <w:lang w:val="de-DE" w:eastAsia="de-DE"/>
-          </w:rPr>
-          <w:tab/>
-        </w:r>
-        <w:r>
-          <w:rPr>
-            <w:rStyle w:val="Hyperlink"/>
-            <w:noProof/>
-            <w:shd w:val="clear" w:color="auto" w:fill="FFFFFF"/>
-          </w:rPr>
-          <w:t>Create a copy of a data structure</w:t>
-        </w:r>
-        <w:r>
-          <w:rPr>
-            <w:noProof/>
-            <w:webHidden/>
-          </w:rPr>
-          <w:tab/>
-        </w:r>
-        <w:r>
-          <w:rPr>
-            <w:noProof/>
-            <w:webHidden/>
-          </w:rPr>
-          <w:fldChar w:fldCharType="begin"/>
-        </w:r>
-        <w:r>
-          <w:rPr>
-            <w:noProof/>
-            <w:webHidden/>
-          </w:rPr>
-          <w:instrText xml:space="preserve"> PAGEREF _Toc468355706 \h </w:instrText>
-        </w:r>
-        <w:r>
-          <w:rPr>
-            <w:noProof/>
-            <w:webHidden/>
-          </w:rPr>
-        </w:r>
-        <w:r>
-          <w:rPr>
-            <w:noProof/>
-            <w:webHidden/>
-          </w:rPr>
-          <w:fldChar w:fldCharType="separate"/>
-        </w:r>
-        <w:r>
-          <w:rPr>
-            <w:noProof/>
-            <w:webHidden/>
-          </w:rPr>
-          <w:t>5</w:t>
-        </w:r>
-        <w:r>
-          <w:rPr>
-            <w:noProof/>
-            <w:webHidden/>
-          </w:rPr>
-          <w:fldChar w:fldCharType="end"/>
-        </w:r>
-      </w:hyperlink>
-    </w:p>
-    <w:p>
-      <w:pPr>
-        <w:pStyle w:val="TOC2"/>
-        <w:tabs>
-          <w:tab w:val="left" w:pos="880"/>
-          <w:tab w:val="right" w:leader="dot" w:pos="9016"/>
-        </w:tabs>
-        <w:rPr>
-          <w:noProof/>
-          <w:lang w:val="de-DE" w:eastAsia="de-DE"/>
-        </w:rPr>
-      </w:pPr>
-      <w:hyperlink w:anchor="_Toc468355707" w:history="1">
-        <w:r>
-          <w:rPr>
-            <w:rStyle w:val="Hyperlink"/>
-            <w:noProof/>
-          </w:rPr>
-          <w:t>2.4</w:t>
-        </w:r>
-        <w:r>
-          <w:rPr>
-            <w:noProof/>
-            <w:lang w:val="de-DE" w:eastAsia="de-DE"/>
-          </w:rPr>
-          <w:tab/>
-        </w:r>
-        <w:r>
-          <w:rPr>
-            <w:rStyle w:val="Hyperlink"/>
-            <w:noProof/>
-          </w:rPr>
-          <w:t>Download an Excel template</w:t>
-        </w:r>
-        <w:r>
-          <w:rPr>
-            <w:noProof/>
-            <w:webHidden/>
-          </w:rPr>
-          <w:tab/>
-        </w:r>
-        <w:r>
-          <w:rPr>
-            <w:noProof/>
-            <w:webHidden/>
-          </w:rPr>
-          <w:fldChar w:fldCharType="begin"/>
-        </w:r>
-        <w:r>
-          <w:rPr>
-            <w:noProof/>
-            <w:webHidden/>
-          </w:rPr>
-          <w:instrText xml:space="preserve"> PAGEREF _Toc468355707 \h </w:instrText>
-        </w:r>
-        <w:r>
-          <w:rPr>
-            <w:noProof/>
-            <w:webHidden/>
-          </w:rPr>
-        </w:r>
-        <w:r>
-          <w:rPr>
-            <w:noProof/>
-            <w:webHidden/>
-          </w:rPr>
-          <w:fldChar w:fldCharType="separate"/>
-        </w:r>
-        <w:r>
-          <w:rPr>
-            <w:noProof/>
-            <w:webHidden/>
-          </w:rPr>
-          <w:t>6</w:t>
-        </w:r>
-        <w:r>
-          <w:rPr>
-            <w:noProof/>
-            <w:webHidden/>
-          </w:rPr>
-          <w:fldChar w:fldCharType="end"/>
-        </w:r>
-      </w:hyperlink>
-    </w:p>
-    <w:p>
-      <w:pPr>
-        <w:pStyle w:val="TOC1"/>
-        <w:tabs>
-          <w:tab w:val="left" w:pos="440"/>
-          <w:tab w:val="right" w:leader="dot" w:pos="9016"/>
-        </w:tabs>
-        <w:rPr>
-          <w:noProof/>
-          <w:lang w:val="de-DE" w:eastAsia="de-DE"/>
-        </w:rPr>
-      </w:pPr>
-      <w:hyperlink w:anchor="_Toc468355708" w:history="1">
-        <w:r>
-          <w:rPr>
-            <w:rStyle w:val="Hyperlink"/>
-            <w:noProof/>
-          </w:rPr>
-          <w:t>3.</w:t>
-        </w:r>
-        <w:r>
-          <w:rPr>
-            <w:noProof/>
-            <w:lang w:val="de-DE" w:eastAsia="de-DE"/>
-          </w:rPr>
-          <w:tab/>
-        </w:r>
-        <w:r>
-          <w:rPr>
-            <w:rStyle w:val="Hyperlink"/>
-            <w:noProof/>
-          </w:rPr>
-          <w:t>Data Type Manager</w:t>
-        </w:r>
-        <w:r>
-          <w:rPr>
-            <w:noProof/>
-            <w:webHidden/>
-          </w:rPr>
-          <w:tab/>
-        </w:r>
-        <w:r>
-          <w:rPr>
-            <w:noProof/>
-            <w:webHidden/>
-          </w:rPr>
-          <w:fldChar w:fldCharType="begin"/>
-        </w:r>
-        <w:r>
-          <w:rPr>
-            <w:noProof/>
-            <w:webHidden/>
-          </w:rPr>
-          <w:instrText xml:space="preserve"> PAGEREF _Toc468355708 \h </w:instrText>
-        </w:r>
-        <w:r>
-          <w:rPr>
-            <w:noProof/>
-            <w:webHidden/>
-          </w:rPr>
-        </w:r>
-        <w:r>
-          <w:rPr>
-            <w:noProof/>
-            <w:webHidden/>
-          </w:rPr>
-          <w:fldChar w:fldCharType="separate"/>
-        </w:r>
-        <w:r>
-          <w:rPr>
-            <w:noProof/>
-            <w:webHidden/>
-          </w:rPr>
-          <w:t>7</w:t>
-        </w:r>
-        <w:r>
-          <w:rPr>
-            <w:noProof/>
-            <w:webHidden/>
-          </w:rPr>
-          <w:fldChar w:fldCharType="end"/>
-        </w:r>
-      </w:hyperlink>
-    </w:p>
-    <w:p>
-      <w:pPr>
-        <w:pStyle w:val="TOC1"/>
-        <w:tabs>
-          <w:tab w:val="left" w:pos="440"/>
-          <w:tab w:val="right" w:leader="dot" w:pos="9016"/>
-        </w:tabs>
-        <w:rPr>
-          <w:noProof/>
-          <w:lang w:val="de-DE" w:eastAsia="de-DE"/>
-        </w:rPr>
-      </w:pPr>
-      <w:hyperlink w:anchor="_Toc468355709" w:history="1">
-        <w:r>
-          <w:rPr>
-            <w:rStyle w:val="Hyperlink"/>
-            <w:noProof/>
-          </w:rPr>
-          <w:t>4.</w:t>
-        </w:r>
-        <w:r>
-          <w:rPr>
-            <w:noProof/>
-            <w:lang w:val="de-DE" w:eastAsia="de-DE"/>
-          </w:rPr>
-          <w:tab/>
-        </w:r>
-        <w:r>
-          <w:rPr>
-            <w:rStyle w:val="Hyperlink"/>
-            <w:noProof/>
-          </w:rPr>
-          <w:t>Unit Manager</w:t>
-        </w:r>
-        <w:r>
-          <w:rPr>
-            <w:noProof/>
-            <w:webHidden/>
-          </w:rPr>
-          <w:tab/>
-        </w:r>
-        <w:r>
-          <w:rPr>
-            <w:noProof/>
-            <w:webHidden/>
-          </w:rPr>
-          <w:fldChar w:fldCharType="begin"/>
-        </w:r>
-        <w:r>
-          <w:rPr>
-            <w:noProof/>
-            <w:webHidden/>
-          </w:rPr>
-          <w:instrText xml:space="preserve"> PAGEREF _Toc468355709 \h </w:instrText>
-        </w:r>
-        <w:r>
-          <w:rPr>
-            <w:noProof/>
-            <w:webHidden/>
-          </w:rPr>
-        </w:r>
-        <w:r>
-          <w:rPr>
-            <w:noProof/>
-            <w:webHidden/>
-          </w:rPr>
-          <w:fldChar w:fldCharType="separate"/>
-        </w:r>
-        <w:r>
-          <w:rPr>
-            <w:noProof/>
-            <w:webHidden/>
-          </w:rPr>
-          <w:t>8</w:t>
-        </w:r>
-        <w:r>
-          <w:rPr>
-            <w:noProof/>
-            <w:webHidden/>
-          </w:rPr>
-          <w:fldChar w:fldCharType="end"/>
-        </w:r>
-      </w:hyperlink>
-    </w:p>
-    <w:p>
-      <w:pPr>
-        <w:pStyle w:val="TOC1"/>
-        <w:tabs>
-          <w:tab w:val="left" w:pos="440"/>
-          <w:tab w:val="right" w:leader="dot" w:pos="9016"/>
-        </w:tabs>
-        <w:rPr>
-          <w:noProof/>
-          <w:lang w:val="de-DE" w:eastAsia="de-DE"/>
-        </w:rPr>
-      </w:pPr>
-      <w:hyperlink w:anchor="_Toc468355710" w:history="1">
-        <w:r>
-          <w:rPr>
-            <w:rStyle w:val="Hyperlink"/>
-            <w:noProof/>
-          </w:rPr>
-          <w:t>5.</w:t>
-        </w:r>
-        <w:r>
-          <w:rPr>
-            <w:noProof/>
-            <w:lang w:val="de-DE" w:eastAsia="de-DE"/>
-          </w:rPr>
-          <w:tab/>
-        </w:r>
-        <w:r>
-          <w:rPr>
-            <w:rStyle w:val="Hyperlink"/>
-            <w:noProof/>
-          </w:rPr>
-          <w:t>Variable Template Manager</w:t>
-        </w:r>
-        <w:r>
-          <w:rPr>
-            <w:noProof/>
-            <w:webHidden/>
-          </w:rPr>
-          <w:tab/>
-        </w:r>
-        <w:r>
-          <w:rPr>
-            <w:noProof/>
-            <w:webHidden/>
-          </w:rPr>
-          <w:fldChar w:fldCharType="begin"/>
-        </w:r>
-        <w:r>
-          <w:rPr>
-            <w:noProof/>
-            <w:webHidden/>
-          </w:rPr>
-          <w:instrText xml:space="preserve"> PAGEREF _Toc468355710 \h </w:instrText>
-        </w:r>
-        <w:r>
-          <w:rPr>
-            <w:noProof/>
-            <w:webHidden/>
-          </w:rPr>
-        </w:r>
-        <w:r>
-          <w:rPr>
-            <w:noProof/>
-            <w:webHidden/>
-          </w:rPr>
-          <w:fldChar w:fldCharType="separate"/>
-        </w:r>
-        <w:r>
-          <w:rPr>
-            <w:noProof/>
-            <w:webHidden/>
-          </w:rPr>
-          <w:t>10</w:t>
-        </w:r>
-        <w:r>
-          <w:rPr>
-            <w:noProof/>
-            <w:webHidden/>
-          </w:rPr>
-          <w:fldChar w:fldCharType="end"/>
-        </w:r>
-      </w:hyperlink>
-    </w:p>
-    <w:p>
-      <w:r>
-        <w:fldChar w:fldCharType="end"/>
-      </w:r>
-    </w:p>
+        </w:rPr>
+      </w:sdtEndPr>
+      <w:sdtContent>
+        <w:p>
+          <w:pPr>
+            <w:rPr>
+              <w:rFonts w:asciiTheme="majorHAnsi" w:hAnsiTheme="majorHAnsi" w:cstheme="minorHAnsi"/>
+              <w:b/>
+              <w:bCs/>
+              <w:color w:val="4F81BD" w:themeColor="accent1"/>
+              <w:sz w:val="28"/>
+              <w:szCs w:val="28"/>
+            </w:rPr>
+          </w:pPr>
+          <w:r>
+            <w:rPr>
+              <w:rFonts w:asciiTheme="majorHAnsi" w:hAnsiTheme="majorHAnsi" w:cstheme="minorHAnsi"/>
+              <w:b/>
+              <w:bCs/>
+              <w:color w:val="4F81BD" w:themeColor="accent1"/>
+              <w:sz w:val="28"/>
+              <w:szCs w:val="28"/>
+            </w:rPr>
+            <w:t>Contents</w:t>
+          </w:r>
+        </w:p>
+        <w:p>
+          <w:pPr>
+            <w:pStyle w:val="TOC1"/>
+            <w:tabs>
+              <w:tab w:val="left" w:pos="440"/>
+              <w:tab w:val="right" w:leader="dot" w:pos="9016"/>
+            </w:tabs>
+            <w:rPr>
+              <w:rFonts w:asciiTheme="minorHAnsi" w:eastAsiaTheme="minorEastAsia" w:hAnsiTheme="minorHAnsi" w:cstheme="minorBidi"/>
+              <w:noProof/>
+              <w:lang w:val="de-DE" w:eastAsia="de-DE"/>
+            </w:rPr>
+          </w:pPr>
+          <w:r>
+            <w:fldChar w:fldCharType="begin"/>
+          </w:r>
+          <w:r>
+            <w:instrText xml:space="preserve"> TOC \o "1-3" \h \z \u </w:instrText>
+          </w:r>
+          <w:r>
+            <w:fldChar w:fldCharType="separate"/>
+          </w:r>
+          <w:hyperlink w:anchor="_Toc492298269" w:history="1">
+            <w:r>
+              <w:rPr>
+                <w:rStyle w:val="Hyperlink"/>
+                <w:noProof/>
+              </w:rPr>
+              <w:t>1.</w:t>
+            </w:r>
+            <w:r>
+              <w:rPr>
+                <w:rFonts w:asciiTheme="minorHAnsi" w:eastAsiaTheme="minorEastAsia" w:hAnsiTheme="minorHAnsi" w:cstheme="minorBidi"/>
+                <w:noProof/>
+                <w:lang w:val="de-DE" w:eastAsia="de-DE"/>
+              </w:rPr>
+              <w:tab/>
+            </w:r>
+            <w:r>
+              <w:rPr>
+                <w:rStyle w:val="Hyperlink"/>
+                <w:noProof/>
+              </w:rPr>
+              <w:t>Overview</w:t>
+            </w:r>
+            <w:r>
+              <w:rPr>
+                <w:noProof/>
+                <w:webHidden/>
+              </w:rPr>
+              <w:tab/>
+            </w:r>
+            <w:r>
+              <w:rPr>
+                <w:noProof/>
+                <w:webHidden/>
+              </w:rPr>
+              <w:fldChar w:fldCharType="begin"/>
+            </w:r>
+            <w:r>
+              <w:rPr>
+                <w:noProof/>
+                <w:webHidden/>
+              </w:rPr>
+              <w:instrText xml:space="preserve"> PAGEREF _Toc492298269 \h </w:instrText>
+            </w:r>
+            <w:r>
+              <w:rPr>
+                <w:noProof/>
+                <w:webHidden/>
+              </w:rPr>
+            </w:r>
+            <w:r>
+              <w:rPr>
+                <w:noProof/>
+                <w:webHidden/>
+              </w:rPr>
+              <w:fldChar w:fldCharType="separate"/>
+            </w:r>
+            <w:r>
+              <w:rPr>
+                <w:noProof/>
+                <w:webHidden/>
+              </w:rPr>
+              <w:t>3</w:t>
+            </w:r>
+            <w:r>
+              <w:rPr>
+                <w:noProof/>
+                <w:webHidden/>
+              </w:rPr>
+              <w:fldChar w:fldCharType="end"/>
+            </w:r>
+          </w:hyperlink>
+        </w:p>
+        <w:p>
+          <w:pPr>
+            <w:pStyle w:val="TOC1"/>
+            <w:tabs>
+              <w:tab w:val="left" w:pos="440"/>
+              <w:tab w:val="right" w:leader="dot" w:pos="9016"/>
+            </w:tabs>
+            <w:rPr>
+              <w:rFonts w:asciiTheme="minorHAnsi" w:eastAsiaTheme="minorEastAsia" w:hAnsiTheme="minorHAnsi" w:cstheme="minorBidi"/>
+              <w:noProof/>
+              <w:lang w:val="de-DE" w:eastAsia="de-DE"/>
+            </w:rPr>
+          </w:pPr>
+          <w:hyperlink w:anchor="_Toc492298270" w:history="1">
+            <w:r>
+              <w:rPr>
+                <w:rStyle w:val="Hyperlink"/>
+                <w:noProof/>
+              </w:rPr>
+              <w:t>2.</w:t>
+            </w:r>
+            <w:r>
+              <w:rPr>
+                <w:rFonts w:asciiTheme="minorHAnsi" w:eastAsiaTheme="minorEastAsia" w:hAnsiTheme="minorHAnsi" w:cstheme="minorBidi"/>
+                <w:noProof/>
+                <w:lang w:val="de-DE" w:eastAsia="de-DE"/>
+              </w:rPr>
+              <w:tab/>
+            </w:r>
+            <w:r>
+              <w:rPr>
+                <w:rStyle w:val="Hyperlink"/>
+                <w:noProof/>
+              </w:rPr>
+              <w:t>Manage Data Structure</w:t>
+            </w:r>
+            <w:r>
+              <w:rPr>
+                <w:noProof/>
+                <w:webHidden/>
+              </w:rPr>
+              <w:tab/>
+            </w:r>
+            <w:r>
+              <w:rPr>
+                <w:noProof/>
+                <w:webHidden/>
+              </w:rPr>
+              <w:fldChar w:fldCharType="begin"/>
+            </w:r>
+            <w:r>
+              <w:rPr>
+                <w:noProof/>
+                <w:webHidden/>
+              </w:rPr>
+              <w:instrText xml:space="preserve"> PAGEREF _Toc492298270 \h </w:instrText>
+            </w:r>
+            <w:r>
+              <w:rPr>
+                <w:noProof/>
+                <w:webHidden/>
+              </w:rPr>
+            </w:r>
+            <w:r>
+              <w:rPr>
+                <w:noProof/>
+                <w:webHidden/>
+              </w:rPr>
+              <w:fldChar w:fldCharType="separate"/>
+            </w:r>
+            <w:r>
+              <w:rPr>
+                <w:noProof/>
+                <w:webHidden/>
+              </w:rPr>
+              <w:t>3</w:t>
+            </w:r>
+            <w:r>
+              <w:rPr>
+                <w:noProof/>
+                <w:webHidden/>
+              </w:rPr>
+              <w:fldChar w:fldCharType="end"/>
+            </w:r>
+          </w:hyperlink>
+          <w:bookmarkStart w:id="0" w:name="_GoBack"/>
+          <w:bookmarkEnd w:id="0"/>
+        </w:p>
+        <w:p>
+          <w:pPr>
+            <w:pStyle w:val="TOC2"/>
+            <w:tabs>
+              <w:tab w:val="left" w:pos="880"/>
+              <w:tab w:val="right" w:leader="dot" w:pos="9016"/>
+            </w:tabs>
+            <w:rPr>
+              <w:rFonts w:asciiTheme="minorHAnsi" w:eastAsiaTheme="minorEastAsia" w:hAnsiTheme="minorHAnsi" w:cstheme="minorBidi"/>
+              <w:noProof/>
+              <w:lang w:val="de-DE" w:eastAsia="de-DE"/>
+            </w:rPr>
+          </w:pPr>
+          <w:hyperlink w:anchor="_Toc492298271" w:history="1">
+            <w:r>
+              <w:rPr>
+                <w:rStyle w:val="Hyperlink"/>
+                <w:noProof/>
+              </w:rPr>
+              <w:t>2.1</w:t>
+            </w:r>
+            <w:r>
+              <w:rPr>
+                <w:rFonts w:asciiTheme="minorHAnsi" w:eastAsiaTheme="minorEastAsia" w:hAnsiTheme="minorHAnsi" w:cstheme="minorBidi"/>
+                <w:noProof/>
+                <w:lang w:val="de-DE" w:eastAsia="de-DE"/>
+              </w:rPr>
+              <w:tab/>
+            </w:r>
+            <w:r>
+              <w:rPr>
+                <w:rStyle w:val="Hyperlink"/>
+                <w:noProof/>
+              </w:rPr>
+              <w:t>Create Data Structure</w:t>
+            </w:r>
+            <w:r>
+              <w:rPr>
+                <w:noProof/>
+                <w:webHidden/>
+              </w:rPr>
+              <w:tab/>
+            </w:r>
+            <w:r>
+              <w:rPr>
+                <w:noProof/>
+                <w:webHidden/>
+              </w:rPr>
+              <w:fldChar w:fldCharType="begin"/>
+            </w:r>
+            <w:r>
+              <w:rPr>
+                <w:noProof/>
+                <w:webHidden/>
+              </w:rPr>
+              <w:instrText xml:space="preserve"> PAGEREF _Toc492298271 \h </w:instrText>
+            </w:r>
+            <w:r>
+              <w:rPr>
+                <w:noProof/>
+                <w:webHidden/>
+              </w:rPr>
+            </w:r>
+            <w:r>
+              <w:rPr>
+                <w:noProof/>
+                <w:webHidden/>
+              </w:rPr>
+              <w:fldChar w:fldCharType="separate"/>
+            </w:r>
+            <w:r>
+              <w:rPr>
+                <w:noProof/>
+                <w:webHidden/>
+              </w:rPr>
+              <w:t>4</w:t>
+            </w:r>
+            <w:r>
+              <w:rPr>
+                <w:noProof/>
+                <w:webHidden/>
+              </w:rPr>
+              <w:fldChar w:fldCharType="end"/>
+            </w:r>
+          </w:hyperlink>
+        </w:p>
+        <w:p>
+          <w:pPr>
+            <w:pStyle w:val="TOC2"/>
+            <w:tabs>
+              <w:tab w:val="left" w:pos="880"/>
+              <w:tab w:val="right" w:leader="dot" w:pos="9016"/>
+            </w:tabs>
+            <w:rPr>
+              <w:rFonts w:asciiTheme="minorHAnsi" w:eastAsiaTheme="minorEastAsia" w:hAnsiTheme="minorHAnsi" w:cstheme="minorBidi"/>
+              <w:noProof/>
+              <w:lang w:val="de-DE" w:eastAsia="de-DE"/>
+            </w:rPr>
+          </w:pPr>
+          <w:hyperlink w:anchor="_Toc492298272" w:history="1">
+            <w:r>
+              <w:rPr>
+                <w:rStyle w:val="Hyperlink"/>
+                <w:noProof/>
+              </w:rPr>
+              <w:t>2.2</w:t>
+            </w:r>
+            <w:r>
+              <w:rPr>
+                <w:rFonts w:asciiTheme="minorHAnsi" w:eastAsiaTheme="minorEastAsia" w:hAnsiTheme="minorHAnsi" w:cstheme="minorBidi"/>
+                <w:noProof/>
+                <w:lang w:val="de-DE" w:eastAsia="de-DE"/>
+              </w:rPr>
+              <w:tab/>
+            </w:r>
+            <w:r>
+              <w:rPr>
+                <w:rStyle w:val="Hyperlink"/>
+                <w:noProof/>
+                <w:shd w:val="clear" w:color="auto" w:fill="FFFFFF"/>
+              </w:rPr>
+              <w:t>Add Variables</w:t>
+            </w:r>
+            <w:r>
+              <w:rPr>
+                <w:noProof/>
+                <w:webHidden/>
+              </w:rPr>
+              <w:tab/>
+            </w:r>
+            <w:r>
+              <w:rPr>
+                <w:noProof/>
+                <w:webHidden/>
+              </w:rPr>
+              <w:fldChar w:fldCharType="begin"/>
+            </w:r>
+            <w:r>
+              <w:rPr>
+                <w:noProof/>
+                <w:webHidden/>
+              </w:rPr>
+              <w:instrText xml:space="preserve"> PAGEREF _Toc492298272 \h </w:instrText>
+            </w:r>
+            <w:r>
+              <w:rPr>
+                <w:noProof/>
+                <w:webHidden/>
+              </w:rPr>
+            </w:r>
+            <w:r>
+              <w:rPr>
+                <w:noProof/>
+                <w:webHidden/>
+              </w:rPr>
+              <w:fldChar w:fldCharType="separate"/>
+            </w:r>
+            <w:r>
+              <w:rPr>
+                <w:noProof/>
+                <w:webHidden/>
+              </w:rPr>
+              <w:t>4</w:t>
+            </w:r>
+            <w:r>
+              <w:rPr>
+                <w:noProof/>
+                <w:webHidden/>
+              </w:rPr>
+              <w:fldChar w:fldCharType="end"/>
+            </w:r>
+          </w:hyperlink>
+        </w:p>
+        <w:p>
+          <w:pPr>
+            <w:pStyle w:val="TOC2"/>
+            <w:tabs>
+              <w:tab w:val="left" w:pos="880"/>
+              <w:tab w:val="right" w:leader="dot" w:pos="9016"/>
+            </w:tabs>
+            <w:rPr>
+              <w:rFonts w:asciiTheme="minorHAnsi" w:eastAsiaTheme="minorEastAsia" w:hAnsiTheme="minorHAnsi" w:cstheme="minorBidi"/>
+              <w:noProof/>
+              <w:lang w:val="de-DE" w:eastAsia="de-DE"/>
+            </w:rPr>
+          </w:pPr>
+          <w:hyperlink w:anchor="_Toc492298273" w:history="1">
+            <w:r>
+              <w:rPr>
+                <w:rStyle w:val="Hyperlink"/>
+                <w:noProof/>
+              </w:rPr>
+              <w:t>2.3</w:t>
+            </w:r>
+            <w:r>
+              <w:rPr>
+                <w:rFonts w:asciiTheme="minorHAnsi" w:eastAsiaTheme="minorEastAsia" w:hAnsiTheme="minorHAnsi" w:cstheme="minorBidi"/>
+                <w:noProof/>
+                <w:lang w:val="de-DE" w:eastAsia="de-DE"/>
+              </w:rPr>
+              <w:tab/>
+            </w:r>
+            <w:r>
+              <w:rPr>
+                <w:rStyle w:val="Hyperlink"/>
+                <w:noProof/>
+                <w:shd w:val="clear" w:color="auto" w:fill="FFFFFF"/>
+              </w:rPr>
+              <w:t>Create a copy of a Data Structure</w:t>
+            </w:r>
+            <w:r>
+              <w:rPr>
+                <w:noProof/>
+                <w:webHidden/>
+              </w:rPr>
+              <w:tab/>
+            </w:r>
+            <w:r>
+              <w:rPr>
+                <w:noProof/>
+                <w:webHidden/>
+              </w:rPr>
+              <w:fldChar w:fldCharType="begin"/>
+            </w:r>
+            <w:r>
+              <w:rPr>
+                <w:noProof/>
+                <w:webHidden/>
+              </w:rPr>
+              <w:instrText xml:space="preserve"> PAGEREF _Toc492298273 \h </w:instrText>
+            </w:r>
+            <w:r>
+              <w:rPr>
+                <w:noProof/>
+                <w:webHidden/>
+              </w:rPr>
+            </w:r>
+            <w:r>
+              <w:rPr>
+                <w:noProof/>
+                <w:webHidden/>
+              </w:rPr>
+              <w:fldChar w:fldCharType="separate"/>
+            </w:r>
+            <w:r>
+              <w:rPr>
+                <w:noProof/>
+                <w:webHidden/>
+              </w:rPr>
+              <w:t>5</w:t>
+            </w:r>
+            <w:r>
+              <w:rPr>
+                <w:noProof/>
+                <w:webHidden/>
+              </w:rPr>
+              <w:fldChar w:fldCharType="end"/>
+            </w:r>
+          </w:hyperlink>
+        </w:p>
+        <w:p>
+          <w:pPr>
+            <w:pStyle w:val="TOC2"/>
+            <w:tabs>
+              <w:tab w:val="left" w:pos="880"/>
+              <w:tab w:val="right" w:leader="dot" w:pos="9016"/>
+            </w:tabs>
+            <w:rPr>
+              <w:rFonts w:asciiTheme="minorHAnsi" w:eastAsiaTheme="minorEastAsia" w:hAnsiTheme="minorHAnsi" w:cstheme="minorBidi"/>
+              <w:noProof/>
+              <w:lang w:val="de-DE" w:eastAsia="de-DE"/>
+            </w:rPr>
+          </w:pPr>
+          <w:hyperlink w:anchor="_Toc492298274" w:history="1">
+            <w:r>
+              <w:rPr>
+                <w:rStyle w:val="Hyperlink"/>
+                <w:noProof/>
+              </w:rPr>
+              <w:t>2.4</w:t>
+            </w:r>
+            <w:r>
+              <w:rPr>
+                <w:rFonts w:asciiTheme="minorHAnsi" w:eastAsiaTheme="minorEastAsia" w:hAnsiTheme="minorHAnsi" w:cstheme="minorBidi"/>
+                <w:noProof/>
+                <w:lang w:val="de-DE" w:eastAsia="de-DE"/>
+              </w:rPr>
+              <w:tab/>
+            </w:r>
+            <w:r>
+              <w:rPr>
+                <w:rStyle w:val="Hyperlink"/>
+                <w:noProof/>
+              </w:rPr>
+              <w:t>Download an Excel template</w:t>
+            </w:r>
+            <w:r>
+              <w:rPr>
+                <w:noProof/>
+                <w:webHidden/>
+              </w:rPr>
+              <w:tab/>
+            </w:r>
+            <w:r>
+              <w:rPr>
+                <w:noProof/>
+                <w:webHidden/>
+              </w:rPr>
+              <w:fldChar w:fldCharType="begin"/>
+            </w:r>
+            <w:r>
+              <w:rPr>
+                <w:noProof/>
+                <w:webHidden/>
+              </w:rPr>
+              <w:instrText xml:space="preserve"> PAGEREF _Toc492298274 \h </w:instrText>
+            </w:r>
+            <w:r>
+              <w:rPr>
+                <w:noProof/>
+                <w:webHidden/>
+              </w:rPr>
+            </w:r>
+            <w:r>
+              <w:rPr>
+                <w:noProof/>
+                <w:webHidden/>
+              </w:rPr>
+              <w:fldChar w:fldCharType="separate"/>
+            </w:r>
+            <w:r>
+              <w:rPr>
+                <w:noProof/>
+                <w:webHidden/>
+              </w:rPr>
+              <w:t>6</w:t>
+            </w:r>
+            <w:r>
+              <w:rPr>
+                <w:noProof/>
+                <w:webHidden/>
+              </w:rPr>
+              <w:fldChar w:fldCharType="end"/>
+            </w:r>
+          </w:hyperlink>
+        </w:p>
+        <w:p>
+          <w:pPr>
+            <w:pStyle w:val="TOC1"/>
+            <w:tabs>
+              <w:tab w:val="left" w:pos="440"/>
+              <w:tab w:val="right" w:leader="dot" w:pos="9016"/>
+            </w:tabs>
+            <w:rPr>
+              <w:rFonts w:asciiTheme="minorHAnsi" w:eastAsiaTheme="minorEastAsia" w:hAnsiTheme="minorHAnsi" w:cstheme="minorBidi"/>
+              <w:noProof/>
+              <w:lang w:val="de-DE" w:eastAsia="de-DE"/>
+            </w:rPr>
+          </w:pPr>
+          <w:hyperlink w:anchor="_Toc492298275" w:history="1">
+            <w:r>
+              <w:rPr>
+                <w:rStyle w:val="Hyperlink"/>
+                <w:noProof/>
+              </w:rPr>
+              <w:t>3.</w:t>
+            </w:r>
+            <w:r>
+              <w:rPr>
+                <w:rFonts w:asciiTheme="minorHAnsi" w:eastAsiaTheme="minorEastAsia" w:hAnsiTheme="minorHAnsi" w:cstheme="minorBidi"/>
+                <w:noProof/>
+                <w:lang w:val="de-DE" w:eastAsia="de-DE"/>
+              </w:rPr>
+              <w:tab/>
+            </w:r>
+            <w:r>
+              <w:rPr>
+                <w:rStyle w:val="Hyperlink"/>
+                <w:noProof/>
+                <w:lang w:val="de-DE"/>
+              </w:rPr>
+              <w:t xml:space="preserve">Manage </w:t>
+            </w:r>
+            <w:r>
+              <w:rPr>
+                <w:rStyle w:val="Hyperlink"/>
+                <w:noProof/>
+              </w:rPr>
+              <w:t>Data Type</w:t>
+            </w:r>
+            <w:r>
+              <w:rPr>
+                <w:noProof/>
+                <w:webHidden/>
+              </w:rPr>
+              <w:tab/>
+            </w:r>
+            <w:r>
+              <w:rPr>
+                <w:noProof/>
+                <w:webHidden/>
+              </w:rPr>
+              <w:fldChar w:fldCharType="begin"/>
+            </w:r>
+            <w:r>
+              <w:rPr>
+                <w:noProof/>
+                <w:webHidden/>
+              </w:rPr>
+              <w:instrText xml:space="preserve"> PAGEREF _Toc492298275 \h </w:instrText>
+            </w:r>
+            <w:r>
+              <w:rPr>
+                <w:noProof/>
+                <w:webHidden/>
+              </w:rPr>
+            </w:r>
+            <w:r>
+              <w:rPr>
+                <w:noProof/>
+                <w:webHidden/>
+              </w:rPr>
+              <w:fldChar w:fldCharType="separate"/>
+            </w:r>
+            <w:r>
+              <w:rPr>
+                <w:noProof/>
+                <w:webHidden/>
+              </w:rPr>
+              <w:t>7</w:t>
+            </w:r>
+            <w:r>
+              <w:rPr>
+                <w:noProof/>
+                <w:webHidden/>
+              </w:rPr>
+              <w:fldChar w:fldCharType="end"/>
+            </w:r>
+          </w:hyperlink>
+        </w:p>
+        <w:p>
+          <w:pPr>
+            <w:pStyle w:val="TOC1"/>
+            <w:tabs>
+              <w:tab w:val="left" w:pos="440"/>
+              <w:tab w:val="right" w:leader="dot" w:pos="9016"/>
+            </w:tabs>
+            <w:rPr>
+              <w:rFonts w:asciiTheme="minorHAnsi" w:eastAsiaTheme="minorEastAsia" w:hAnsiTheme="minorHAnsi" w:cstheme="minorBidi"/>
+              <w:noProof/>
+              <w:lang w:val="de-DE" w:eastAsia="de-DE"/>
+            </w:rPr>
+          </w:pPr>
+          <w:hyperlink w:anchor="_Toc492298276" w:history="1">
+            <w:r>
+              <w:rPr>
+                <w:rStyle w:val="Hyperlink"/>
+                <w:noProof/>
+              </w:rPr>
+              <w:t>4.</w:t>
+            </w:r>
+            <w:r>
+              <w:rPr>
+                <w:rFonts w:asciiTheme="minorHAnsi" w:eastAsiaTheme="minorEastAsia" w:hAnsiTheme="minorHAnsi" w:cstheme="minorBidi"/>
+                <w:noProof/>
+                <w:lang w:val="de-DE" w:eastAsia="de-DE"/>
+              </w:rPr>
+              <w:tab/>
+            </w:r>
+            <w:r>
+              <w:rPr>
+                <w:rStyle w:val="Hyperlink"/>
+                <w:noProof/>
+              </w:rPr>
+              <w:t>Manage Units</w:t>
+            </w:r>
+            <w:r>
+              <w:rPr>
+                <w:noProof/>
+                <w:webHidden/>
+              </w:rPr>
+              <w:tab/>
+            </w:r>
+            <w:r>
+              <w:rPr>
+                <w:noProof/>
+                <w:webHidden/>
+              </w:rPr>
+              <w:fldChar w:fldCharType="begin"/>
+            </w:r>
+            <w:r>
+              <w:rPr>
+                <w:noProof/>
+                <w:webHidden/>
+              </w:rPr>
+              <w:instrText xml:space="preserve"> PAGEREF _Toc492298276 \h </w:instrText>
+            </w:r>
+            <w:r>
+              <w:rPr>
+                <w:noProof/>
+                <w:webHidden/>
+              </w:rPr>
+            </w:r>
+            <w:r>
+              <w:rPr>
+                <w:noProof/>
+                <w:webHidden/>
+              </w:rPr>
+              <w:fldChar w:fldCharType="separate"/>
+            </w:r>
+            <w:r>
+              <w:rPr>
+                <w:noProof/>
+                <w:webHidden/>
+              </w:rPr>
+              <w:t>8</w:t>
+            </w:r>
+            <w:r>
+              <w:rPr>
+                <w:noProof/>
+                <w:webHidden/>
+              </w:rPr>
+              <w:fldChar w:fldCharType="end"/>
+            </w:r>
+          </w:hyperlink>
+        </w:p>
+        <w:p>
+          <w:pPr>
+            <w:pStyle w:val="TOC1"/>
+            <w:tabs>
+              <w:tab w:val="left" w:pos="440"/>
+              <w:tab w:val="right" w:leader="dot" w:pos="9016"/>
+            </w:tabs>
+            <w:rPr>
+              <w:rFonts w:asciiTheme="minorHAnsi" w:eastAsiaTheme="minorEastAsia" w:hAnsiTheme="minorHAnsi" w:cstheme="minorBidi"/>
+              <w:noProof/>
+              <w:lang w:val="de-DE" w:eastAsia="de-DE"/>
+            </w:rPr>
+          </w:pPr>
+          <w:hyperlink w:anchor="_Toc492298277" w:history="1">
+            <w:r>
+              <w:rPr>
+                <w:rStyle w:val="Hyperlink"/>
+                <w:noProof/>
+              </w:rPr>
+              <w:t>5.</w:t>
+            </w:r>
+            <w:r>
+              <w:rPr>
+                <w:rFonts w:asciiTheme="minorHAnsi" w:eastAsiaTheme="minorEastAsia" w:hAnsiTheme="minorHAnsi" w:cstheme="minorBidi"/>
+                <w:noProof/>
+                <w:lang w:val="de-DE" w:eastAsia="de-DE"/>
+              </w:rPr>
+              <w:tab/>
+            </w:r>
+            <w:r>
+              <w:rPr>
+                <w:rStyle w:val="Hyperlink"/>
+                <w:noProof/>
+              </w:rPr>
+              <w:t>Manage Variable Templates</w:t>
+            </w:r>
+            <w:r>
+              <w:rPr>
+                <w:noProof/>
+                <w:webHidden/>
+              </w:rPr>
+              <w:tab/>
+            </w:r>
+            <w:r>
+              <w:rPr>
+                <w:noProof/>
+                <w:webHidden/>
+              </w:rPr>
+              <w:fldChar w:fldCharType="begin"/>
+            </w:r>
+            <w:r>
+              <w:rPr>
+                <w:noProof/>
+                <w:webHidden/>
+              </w:rPr>
+              <w:instrText xml:space="preserve"> PAGEREF _Toc492298277 \h </w:instrText>
+            </w:r>
+            <w:r>
+              <w:rPr>
+                <w:noProof/>
+                <w:webHidden/>
+              </w:rPr>
+            </w:r>
+            <w:r>
+              <w:rPr>
+                <w:noProof/>
+                <w:webHidden/>
+              </w:rPr>
+              <w:fldChar w:fldCharType="separate"/>
+            </w:r>
+            <w:r>
+              <w:rPr>
+                <w:noProof/>
+                <w:webHidden/>
+              </w:rPr>
+              <w:t>9</w:t>
+            </w:r>
+            <w:r>
+              <w:rPr>
+                <w:noProof/>
+                <w:webHidden/>
+              </w:rPr>
+              <w:fldChar w:fldCharType="end"/>
+            </w:r>
+          </w:hyperlink>
+        </w:p>
+        <w:p>
+          <w:r>
+            <w:rPr>
+              <w:b/>
+              <w:bCs/>
+              <w:noProof/>
+            </w:rPr>
+            <w:fldChar w:fldCharType="end"/>
+          </w:r>
+        </w:p>
+      </w:sdtContent>
+    </w:sdt>
     <w:p>
       <w:pPr>
         <w:spacing w:after="0" w:line="240" w:lineRule="auto"/>
@@ -1482,11 +1535,13 @@
         <w:br w:type="page"/>
       </w:r>
       <w:bookmarkStart w:id="1" w:name="_Toc468355702"/>
+      <w:bookmarkStart w:id="2" w:name="_Toc492298269"/>
       <w:r>
         <w:lastRenderedPageBreak/>
         <w:t>Overview</w:t>
       </w:r>
       <w:bookmarkEnd w:id="1"/>
+      <w:bookmarkEnd w:id="2"/>
     </w:p>
     <w:p/>
     <w:p>
@@ -1589,25 +1644,17 @@
           <w:rFonts w:cs="Calibri"/>
         </w:rPr>
       </w:pPr>
-    </w:p>
-    <w:p>
-      <w:pPr>
-        <w:jc w:val="both"/>
-        <w:rPr>
+      <w:r>
+        <w:rPr>
+          <w:rFonts w:cs="Calibri"/>
           <w:noProof/>
           <w:lang w:val="de-DE" w:eastAsia="de-DE"/>
         </w:rPr>
-      </w:pPr>
-      <w:r>
-        <w:rPr>
-          <w:noProof/>
-          <w:lang w:val="de-DE" w:eastAsia="de-DE"/>
-        </w:rPr>
         <w:drawing>
           <wp:inline distT="0" distB="0" distL="0" distR="0">
-            <wp:extent cx="5736590" cy="1173480"/>
-            <wp:effectExtent l="0" t="0" r="0" b="7620"/>
-            <wp:docPr id="1" name="Bild 1" descr="Main_Menu_1"/>
+            <wp:extent cx="5731510" cy="2243455"/>
+            <wp:effectExtent l="0" t="0" r="2540" b="4445"/>
+            <wp:docPr id="19" name="Picture 19"/>
             <wp:cNvGraphicFramePr>
               <a:graphicFrameLocks xmlns:a="http://schemas.openxmlformats.org/drawingml/2006/main" noChangeAspect="1"/>
             </wp:cNvGraphicFramePr>
@@ -1615,81 +1662,8 @@
               <a:graphicData uri="http://schemas.openxmlformats.org/drawingml/2006/picture">
                 <pic:pic xmlns:pic="http://schemas.openxmlformats.org/drawingml/2006/picture">
                   <pic:nvPicPr>
-                    <pic:cNvPr id="0" name="Picture 1" descr="Main_Menu_1"/>
-                    <pic:cNvPicPr>
-                      <a:picLocks noChangeAspect="1" noChangeArrowheads="1"/>
-                    </pic:cNvPicPr>
-                  </pic:nvPicPr>
-                  <pic:blipFill>
-                    <a:blip r:embed="rId7">
-                      <a:extLst>
-                        <a:ext uri="{28A0092B-C50C-407E-A947-70E740481C1C}">
-                          <a14:useLocalDpi xmlns:a14="http://schemas.microsoft.com/office/drawing/2010/main" val="0"/>
-                        </a:ext>
-                      </a:extLst>
-                    </a:blip>
-                    <a:srcRect/>
-                    <a:stretch>
-                      <a:fillRect/>
-                    </a:stretch>
-                  </pic:blipFill>
-                  <pic:spPr bwMode="auto">
-                    <a:xfrm>
-                      <a:off x="0" y="0"/>
-                      <a:ext cx="5736590" cy="1173480"/>
-                    </a:xfrm>
-                    <a:prstGeom prst="rect">
-                      <a:avLst/>
-                    </a:prstGeom>
-                    <a:noFill/>
-                    <a:ln>
-                      <a:noFill/>
-                    </a:ln>
-                  </pic:spPr>
-                </pic:pic>
-              </a:graphicData>
-            </a:graphic>
-          </wp:inline>
-        </w:drawing>
-      </w:r>
-    </w:p>
-    <w:p>
-      <w:pPr>
-        <w:jc w:val="both"/>
-        <w:rPr>
-          <w:rFonts w:cs="Calibri"/>
-        </w:rPr>
-      </w:pPr>
-    </w:p>
-    <w:p>
-      <w:pPr>
-        <w:jc w:val="both"/>
-        <w:rPr>
-          <w:rFonts w:cs="Calibri"/>
-        </w:rPr>
-      </w:pPr>
-      <w:r>
-        <w:rPr>
-          <w:rFonts w:cs="Calibri"/>
-          <w:noProof/>
-          <w:lang w:val="de-DE" w:eastAsia="de-DE"/>
-        </w:rPr>
-        <w:drawing>
-          <wp:inline distT="0" distB="0" distL="0" distR="0">
-            <wp:extent cx="5693410" cy="1475105"/>
-            <wp:effectExtent l="0" t="0" r="2540" b="0"/>
-            <wp:docPr id="2" name="Bild 2" descr="Main_Menu_2"/>
-            <wp:cNvGraphicFramePr>
-              <a:graphicFrameLocks xmlns:a="http://schemas.openxmlformats.org/drawingml/2006/main" noChangeAspect="1"/>
-            </wp:cNvGraphicFramePr>
-            <a:graphic xmlns:a="http://schemas.openxmlformats.org/drawingml/2006/main">
-              <a:graphicData uri="http://schemas.openxmlformats.org/drawingml/2006/picture">
-                <pic:pic xmlns:pic="http://schemas.openxmlformats.org/drawingml/2006/picture">
-                  <pic:nvPicPr>
-                    <pic:cNvPr id="0" name="Picture 2" descr="Main_Menu_2"/>
-                    <pic:cNvPicPr>
-                      <a:picLocks noChangeAspect="1" noChangeArrowheads="1"/>
-                    </pic:cNvPicPr>
+                    <pic:cNvPr id="19" name="main_menu.png"/>
+                    <pic:cNvPicPr/>
                   </pic:nvPicPr>
                   <pic:blipFill>
                     <a:blip r:embed="rId8">
@@ -1699,23 +1673,18 @@
                         </a:ext>
                       </a:extLst>
                     </a:blip>
-                    <a:srcRect/>
                     <a:stretch>
                       <a:fillRect/>
                     </a:stretch>
                   </pic:blipFill>
-                  <pic:spPr bwMode="auto">
+                  <pic:spPr>
                     <a:xfrm>
                       <a:off x="0" y="0"/>
-                      <a:ext cx="5693410" cy="1475105"/>
+                      <a:ext cx="5731510" cy="2243455"/>
                     </a:xfrm>
                     <a:prstGeom prst="rect">
                       <a:avLst/>
                     </a:prstGeom>
-                    <a:noFill/>
-                    <a:ln>
-                      <a:noFill/>
-                    </a:ln>
                   </pic:spPr>
                 </pic:pic>
               </a:graphicData>
@@ -1731,6 +1700,60 @@
           <w:rFonts w:cs="Calibri"/>
         </w:rPr>
       </w:pPr>
+      <w:r>
+        <w:rPr>
+          <w:rFonts w:cs="Calibri"/>
+        </w:rPr>
+        <w:t xml:space="preserve">The system encourages reuse of </w:t>
+      </w:r>
+      <w:r>
+        <w:rPr>
+          <w:rFonts w:cs="Calibri"/>
+        </w:rPr>
+        <w:t>Variables</w:t>
+      </w:r>
+      <w:r>
+        <w:rPr>
+          <w:rFonts w:cs="Calibri"/>
+        </w:rPr>
+        <w:t>, as well as Data Types and Units. For example, there s</w:t>
+      </w:r>
+      <w:r>
+        <w:rPr>
+          <w:rFonts w:cs="Calibri"/>
+        </w:rPr>
+        <w:t>hould be only one Variable (i.e. Variable Template)</w:t>
+      </w:r>
+      <w:r>
+        <w:rPr>
+          <w:rFonts w:cs="Calibri"/>
+        </w:rPr>
+        <w:t xml:space="preserve"> for temperat</w:t>
+      </w:r>
+      <w:r>
+        <w:rPr>
+          <w:rFonts w:cs="Calibri"/>
+        </w:rPr>
+        <w:t>ure values with a Data type of “float”</w:t>
+      </w:r>
+      <w:r>
+        <w:rPr>
+          <w:rFonts w:cs="Calibri"/>
+        </w:rPr>
+        <w:t xml:space="preserve"> and measured in degree Celsius (i.e. unit). All datasets containing such temperature measurements should use this </w:t>
+      </w:r>
+      <w:r>
+        <w:rPr>
+          <w:rFonts w:cs="Calibri"/>
+        </w:rPr>
+        <w:t>Variable Template</w:t>
+      </w:r>
+      <w:r>
+        <w:rPr>
+          <w:rFonts w:cs="Calibri"/>
+        </w:rPr>
+        <w:t xml:space="preserve"> in their data structure. The advantage of such reuse is not only to avoid redundancy (e.g. different names for same thing), but is foremost to enable integration of identical variables across different datasets for large synthesis tasks later on.</w:t>
+      </w:r>
     </w:p>
     <w:p>
       <w:pPr>
@@ -1739,60 +1762,24 @@
           <w:rFonts w:cs="Calibri"/>
         </w:rPr>
       </w:pPr>
-      <w:r>
-        <w:rPr>
-          <w:rFonts w:cs="Calibri"/>
-        </w:rPr>
-        <w:t xml:space="preserve">The system encourages reuse of </w:t>
-      </w:r>
-      <w:r>
-        <w:rPr>
-          <w:rFonts w:cs="Calibri"/>
-        </w:rPr>
-        <w:t>Variables</w:t>
-      </w:r>
-      <w:r>
-        <w:rPr>
-          <w:rFonts w:cs="Calibri"/>
-        </w:rPr>
-        <w:t>, as well as Data Types and Units. For example, there s</w:t>
-      </w:r>
-      <w:r>
-        <w:rPr>
-          <w:rFonts w:cs="Calibri"/>
-        </w:rPr>
-        <w:t>hould be only one Variable (i.e. Variable Template)</w:t>
-      </w:r>
-      <w:r>
-        <w:rPr>
-          <w:rFonts w:cs="Calibri"/>
-        </w:rPr>
-        <w:t xml:space="preserve"> for temperat</w:t>
-      </w:r>
-      <w:r>
-        <w:rPr>
-          <w:rFonts w:cs="Calibri"/>
-        </w:rPr>
-        <w:t>ure values with a Data type of “float”</w:t>
-      </w:r>
-      <w:r>
-        <w:rPr>
-          <w:rFonts w:cs="Calibri"/>
-        </w:rPr>
-        <w:t xml:space="preserve"> and measured in degree Celsius (i.e. unit). All datasets containing such temperature measurements should use this </w:t>
-      </w:r>
-      <w:r>
-        <w:rPr>
-          <w:rFonts w:cs="Calibri"/>
-        </w:rPr>
-        <w:t>Variable Template</w:t>
-      </w:r>
-      <w:r>
-        <w:rPr>
-          <w:rFonts w:cs="Calibri"/>
-        </w:rPr>
-        <w:t xml:space="preserve"> in their data structure. The advantage of such reuse is not only to avoid redundancy (e.g. different names for same thing), but is foremost to enable integration of identical variables across different datasets for large synthesis tasks later on.</w:t>
-      </w:r>
+    </w:p>
+    <w:p>
+      <w:pPr>
+        <w:pStyle w:val="Heading1"/>
+      </w:pPr>
+      <w:bookmarkStart w:id="3" w:name="_Toc468355703"/>
+      <w:bookmarkStart w:id="4" w:name="_Toc492298270"/>
+      <w:r>
+        <w:t>Manage</w:t>
+      </w:r>
+      <w:bookmarkEnd w:id="3"/>
+      <w:r>
+        <w:t xml:space="preserve"> </w:t>
+      </w:r>
+      <w:r>
+        <w:t>Data Structure</w:t>
+      </w:r>
+      <w:bookmarkEnd w:id="4"/>
     </w:p>
     <w:p>
       <w:pPr>
@@ -1801,17 +1788,81 @@
           <w:rFonts w:cs="Calibri"/>
         </w:rPr>
       </w:pPr>
-    </w:p>
-    <w:p>
-      <w:pPr>
-        <w:pStyle w:val="Heading1"/>
-      </w:pPr>
-      <w:bookmarkStart w:id="2" w:name="_Toc468355703"/>
-      <w:r>
+      <w:r>
+        <w:rPr>
+          <w:rFonts w:cs="Calibri"/>
+        </w:rPr>
+        <w:t>This</w:t>
+      </w:r>
+      <w:r>
+        <w:rPr>
+          <w:rFonts w:cs="Calibri"/>
+        </w:rPr>
+        <w:t xml:space="preserve"> is a tool to create, modify and delete Data Structures. Data Structures contain Variables, which are specific instances of Variable Templates. For example, only one Variable Template ‘Count’ is needed to build a Data Structure of multiple similar variables where only the name (e.g. species name) is different. Each Variable uses the same Variable Template (e.g. instances of Count). </w:t>
+      </w:r>
+    </w:p>
+    <w:p>
+      <w:pPr>
+        <w:jc w:val="both"/>
+        <w:rPr>
+          <w:rFonts w:cs="Calibri"/>
+        </w:rPr>
+      </w:pPr>
+      <w:r>
+        <w:rPr>
+          <w:rFonts w:cs="Calibri"/>
+        </w:rPr>
         <w:lastRenderedPageBreak/>
-        <w:t>Data Structure Manager</w:t>
-      </w:r>
-      <w:bookmarkEnd w:id="2"/>
+        <w:t xml:space="preserve">It is possible to create Data Structures for </w:t>
+      </w:r>
+      <w:r>
+        <w:rPr>
+          <w:rFonts w:cs="Calibri"/>
+        </w:rPr>
+        <w:t>Tabular (</w:t>
+      </w:r>
+      <w:r>
+        <w:rPr>
+          <w:rFonts w:cs="Calibri"/>
+        </w:rPr>
+        <w:t>structured</w:t>
+      </w:r>
+      <w:r>
+        <w:rPr>
+          <w:rFonts w:cs="Calibri"/>
+        </w:rPr>
+        <w:t xml:space="preserve">) data such as </w:t>
+      </w:r>
+      <w:r>
+        <w:rPr>
+          <w:rFonts w:cs="Calibri"/>
+        </w:rPr>
+        <w:t>Excel tables, CSV-Files</w:t>
+      </w:r>
+      <w:r>
+        <w:rPr>
+          <w:rFonts w:cs="Calibri"/>
+        </w:rPr>
+        <w:t>, etc.</w:t>
+      </w:r>
+      <w:r>
+        <w:rPr>
+          <w:rFonts w:cs="Calibri"/>
+        </w:rPr>
+        <w:t xml:space="preserve"> and for </w:t>
+      </w:r>
+      <w:r>
+        <w:rPr>
+          <w:rFonts w:cs="Calibri"/>
+        </w:rPr>
+        <w:t>Files such as images, videos, etc.</w:t>
+      </w:r>
+      <w:r>
+        <w:rPr>
+          <w:rFonts w:cs="Calibri"/>
+        </w:rPr>
+        <w:t xml:space="preserve"> </w:t>
+      </w:r>
     </w:p>
     <w:p>
       <w:pPr>
@@ -1820,55 +1871,85 @@
           <w:rFonts w:cs="Calibri"/>
         </w:rPr>
       </w:pPr>
-      <w:r>
-        <w:rPr>
-          <w:rFonts w:cs="Calibri"/>
-        </w:rPr>
-        <w:t xml:space="preserve">The Data Structure Manager is a tool to create, modify and delete Data Structures. Data Structures contain Variables, which are specific instances of Variable Templates. For example, only one Variable Template ‘Count’ is needed to build a Data Structure of multiple similar variables where only the name (e.g. species name) is different. Each Variable uses the same Variable Template (e.g. instances of Count). </w:t>
-      </w:r>
+    </w:p>
+    <w:p>
+      <w:pPr>
+        <w:pStyle w:val="Heading2"/>
+      </w:pPr>
+      <w:bookmarkStart w:id="5" w:name="_Toc468355704"/>
+      <w:bookmarkStart w:id="6" w:name="_Toc492298271"/>
+      <w:r>
+        <w:t xml:space="preserve">Create </w:t>
+      </w:r>
+      <w:r>
+        <w:t>Data Structure</w:t>
+      </w:r>
+      <w:bookmarkEnd w:id="5"/>
+      <w:bookmarkEnd w:id="6"/>
     </w:p>
     <w:p>
       <w:pPr>
         <w:jc w:val="both"/>
         <w:rPr>
           <w:rFonts w:cs="Calibri"/>
-        </w:rPr>
-      </w:pPr>
-      <w:r>
-        <w:rPr>
-          <w:rFonts w:cs="Calibri"/>
-        </w:rPr>
-        <w:t xml:space="preserve">It is possible to create Data Structures for structured data (Excel tables, CSV-Files ...) and for unstructured data (images, videos ...). </w:t>
-      </w:r>
-    </w:p>
-    <w:p>
-      <w:pPr>
-        <w:jc w:val="both"/>
-        <w:rPr>
-          <w:rFonts w:cs="Calibri"/>
-        </w:rPr>
-      </w:pPr>
-    </w:p>
-    <w:p>
-      <w:pPr>
-        <w:pStyle w:val="Heading2"/>
-      </w:pPr>
-      <w:bookmarkStart w:id="3" w:name="_Toc468355704"/>
-      <w:r>
-        <w:t>Create a Data Structure</w:t>
-      </w:r>
-      <w:bookmarkEnd w:id="3"/>
-    </w:p>
-    <w:p>
-      <w:pPr>
-        <w:jc w:val="both"/>
-        <w:rPr>
-          <w:rFonts w:cs="Calibri"/>
           <w:bCs/>
         </w:rPr>
       </w:pPr>
       <w:r>
-        <w:t xml:space="preserve">To create a data structure, in the Plan Data Structure Manager, select the Tabular or File radio button. Fill the fields and click on the Save button. </w:t>
+        <w:t>Click on Create Data Structure from</w:t>
+      </w:r>
+      <w:r>
+        <w:t xml:space="preserve"> </w:t>
+      </w:r>
+      <w:r>
+        <w:rPr>
+          <w:b/>
+          <w:bCs/>
+        </w:rPr>
+        <w:t>Planning &gt;</w:t>
+      </w:r>
+      <w:r>
+        <w:rPr>
+          <w:b/>
+          <w:bCs/>
+        </w:rPr>
+        <w:t xml:space="preserve"> </w:t>
+      </w:r>
+      <w:r>
+        <w:rPr>
+          <w:b/>
+          <w:bCs/>
+        </w:rPr>
+        <w:t xml:space="preserve">Manage </w:t>
+      </w:r>
+      <w:r>
+        <w:rPr>
+          <w:b/>
+          <w:bCs/>
+        </w:rPr>
+        <w:t>Data Structure</w:t>
+      </w:r>
+      <w:r>
+        <w:rPr>
+          <w:b/>
+          <w:bCs/>
+        </w:rPr>
+        <w:t>s</w:t>
+      </w:r>
+      <w:r>
+        <w:t>,</w:t>
+      </w:r>
+      <w:r>
+        <w:t xml:space="preserve"> and then</w:t>
+      </w:r>
+      <w:r>
+        <w:t xml:space="preserve"> select the Tabular or File </w:t>
+      </w:r>
+      <w:r>
+        <w:t>option</w:t>
+      </w:r>
+      <w:r>
+        <w:t xml:space="preserve">. Fill the fields and click on the Save button. </w:t>
       </w:r>
       <w:r>
         <w:rPr>
@@ -1961,107 +2042,145 @@
           <w:rFonts w:cs="Calibri"/>
           <w:bCs/>
         </w:rPr>
-        <w:t xml:space="preserve">By clicking on the name of a Data Structure in the list, if it is not already in use by a dataset, you can edit it. In case of Tabular, you can edit also variables. </w:t>
-      </w:r>
-    </w:p>
-    <w:p>
-      <w:pPr>
-        <w:jc w:val="both"/>
+        <w:t>I</w:t>
+      </w:r>
+      <w:r>
         <w:rPr>
           <w:rFonts w:cs="Calibri"/>
           <w:bCs/>
         </w:rPr>
-      </w:pPr>
+        <w:t xml:space="preserve">f </w:t>
+      </w:r>
       <w:r>
         <w:rPr>
           <w:rFonts w:cs="Calibri"/>
           <w:bCs/>
         </w:rPr>
-        <w:t>In Edit mode, you can</w:t>
-      </w:r>
-    </w:p>
-    <w:p>
-      <w:pPr>
-        <w:pStyle w:val="ListParagraph"/>
-        <w:numPr>
-          <w:ilvl w:val="0"/>
-          <w:numId w:val="18"/>
-        </w:numPr>
-        <w:jc w:val="both"/>
+        <w:t>a data structure</w:t>
+      </w:r>
+      <w:r>
         <w:rPr>
           <w:rFonts w:cs="Calibri"/>
           <w:bCs/>
         </w:rPr>
-      </w:pPr>
+        <w:t xml:space="preserve"> is not already in use by a dataset,</w:t>
+      </w:r>
       <w:r>
         <w:rPr>
           <w:rFonts w:cs="Calibri"/>
           <w:bCs/>
         </w:rPr>
-        <w:t>see datasets that are using that data structure</w:t>
-      </w:r>
-    </w:p>
-    <w:p>
-      <w:pPr>
-        <w:pStyle w:val="ListParagraph"/>
-        <w:numPr>
-          <w:ilvl w:val="0"/>
-          <w:numId w:val="18"/>
-        </w:numPr>
-        <w:jc w:val="both"/>
+        <w:t xml:space="preserve"> by clicking on edit button</w:t>
+      </w:r>
+      <w:r>
         <w:rPr>
           <w:rFonts w:cs="Calibri"/>
           <w:bCs/>
         </w:rPr>
-      </w:pPr>
+        <w:t xml:space="preserve"> you can edit it. </w:t>
+      </w:r>
       <w:r>
         <w:rPr>
           <w:rFonts w:cs="Calibri"/>
           <w:bCs/>
         </w:rPr>
-        <w:t>download an Excel template (in case of structured)</w:t>
-      </w:r>
-    </w:p>
-    <w:p>
-      <w:pPr>
-        <w:pStyle w:val="ListParagraph"/>
-        <w:numPr>
-          <w:ilvl w:val="0"/>
-          <w:numId w:val="18"/>
-        </w:numPr>
-        <w:jc w:val="both"/>
+        <w:t xml:space="preserve">In addition of editing the name and description, in case of Tabular, </w:t>
+      </w:r>
+      <w:r>
         <w:rPr>
           <w:rFonts w:cs="Calibri"/>
           <w:bCs/>
         </w:rPr>
-      </w:pPr>
-      <w:r>
+        <w:t xml:space="preserve">you can edit also variables. </w:t>
+      </w:r>
+    </w:p>
+    <w:p>
+      <w:pPr>
         <w:rPr>
           <w:rFonts w:cs="Calibri"/>
           <w:bCs/>
-        </w:rPr>
-        <w:t>delete a data structure</w:t>
-      </w:r>
-    </w:p>
-    <w:p>
-      <w:pPr>
-        <w:pStyle w:val="ListParagraph"/>
-        <w:numPr>
-          <w:ilvl w:val="0"/>
-          <w:numId w:val="18"/>
-        </w:numPr>
-        <w:jc w:val="both"/>
+          <w:lang w:val="en-US" w:bidi="fa-IR"/>
+        </w:rPr>
+      </w:pPr>
+      <w:r>
         <w:rPr>
           <w:rFonts w:cs="Calibri"/>
           <w:bCs/>
-        </w:rPr>
-      </w:pPr>
+          <w:lang w:val="en-US" w:bidi="fa-IR"/>
+        </w:rPr>
+        <w:t>Download button</w:t>
+      </w:r>
       <w:r>
         <w:rPr>
           <w:rFonts w:cs="Calibri"/>
           <w:bCs/>
-        </w:rPr>
-        <w:t>create a copy by clicking on the “Save As” button</w:t>
+          <w:lang w:val="en-US" w:bidi="fa-IR"/>
+        </w:rPr>
+        <w:t xml:space="preserve"> </w:t>
+      </w:r>
+      <w:r>
+        <w:rPr>
+          <w:rFonts w:cs="Calibri"/>
+          <w:bCs/>
+          <w:lang w:val="en-US" w:bidi="fa-IR"/>
+        </w:rPr>
+        <w:t>helps</w:t>
+      </w:r>
+      <w:r>
+        <w:rPr>
+          <w:rFonts w:cs="Calibri"/>
+          <w:bCs/>
+          <w:lang w:val="en-US" w:bidi="fa-IR"/>
+        </w:rPr>
+        <w:t xml:space="preserve"> you to download</w:t>
+      </w:r>
+      <w:r>
+        <w:rPr>
+          <w:rFonts w:cs="Calibri"/>
+          <w:bCs/>
+          <w:lang w:val="en-US" w:bidi="fa-IR"/>
+        </w:rPr>
+        <w:t xml:space="preserve"> an Excel template.</w:t>
+      </w:r>
+    </w:p>
+    <w:p>
+      <w:pPr>
+        <w:rPr>
+          <w:rFonts w:cs="Calibri"/>
+          <w:bCs/>
+          <w:lang w:val="en-US" w:bidi="fa-IR"/>
+        </w:rPr>
+      </w:pPr>
+      <w:r>
+        <w:rPr>
+          <w:rFonts w:cs="Calibri"/>
+          <w:bCs/>
+          <w:lang w:val="en-US" w:bidi="fa-IR"/>
+        </w:rPr>
+        <w:t>Delete a data structure is possible through editing.</w:t>
+      </w:r>
+    </w:p>
+    <w:p>
+      <w:pPr>
+        <w:rPr>
+          <w:rFonts w:cs="Calibri"/>
+          <w:bCs/>
+        </w:rPr>
+      </w:pPr>
+      <w:r>
+        <w:rPr>
+          <w:rFonts w:cs="Calibri"/>
+          <w:bCs/>
+          <w:lang w:val="en-US" w:bidi="fa-IR"/>
+        </w:rPr>
+        <w:t>There is also possible to make a copy from a data structure by clicking on the copy button.</w:t>
+      </w:r>
+      <w:r>
+        <w:rPr>
+          <w:rFonts w:cs="Calibri"/>
+          <w:bCs/>
+        </w:rPr>
+        <w:t xml:space="preserve"> </w:t>
       </w:r>
     </w:p>
     <w:p>
@@ -2080,14 +2199,16 @@
           <w:shd w:val="clear" w:color="auto" w:fill="FFFFFF"/>
         </w:rPr>
       </w:pPr>
-      <w:bookmarkStart w:id="4" w:name="_Toc468355705"/>
+      <w:bookmarkStart w:id="7" w:name="_Toc468355705"/>
+      <w:bookmarkStart w:id="8" w:name="_Toc492298272"/>
       <w:r>
         <w:rPr>
           <w:shd w:val="clear" w:color="auto" w:fill="FFFFFF"/>
         </w:rPr>
         <w:t>Add Variables</w:t>
       </w:r>
-      <w:bookmarkEnd w:id="4"/>
+      <w:bookmarkEnd w:id="7"/>
+      <w:bookmarkEnd w:id="8"/>
     </w:p>
     <w:p>
       <w:pPr>
@@ -2171,60 +2292,80 @@
       <w:pPr>
         <w:jc w:val="both"/>
         <w:rPr>
+          <w:rFonts w:cs="Calibri"/>
+        </w:rPr>
+      </w:pPr>
+    </w:p>
+    <w:p>
+      <w:pPr>
+        <w:jc w:val="both"/>
+        <w:rPr>
+          <w:rFonts w:cs="Calibri"/>
+        </w:rPr>
+      </w:pPr>
+      <w:r>
+        <w:rPr>
+          <w:rFonts w:cs="Calibri"/>
+        </w:rPr>
+        <w:t xml:space="preserve">After adding variables, you can rearrange the order of variables by dragging </w:t>
+      </w:r>
+      <w:r>
+        <w:rPr>
+          <w:rFonts w:cs="Calibri"/>
+        </w:rPr>
+        <w:t xml:space="preserve">and dropping them. Please note, </w:t>
+      </w:r>
+      <w:r>
+        <w:rPr>
+          <w:rFonts w:cs="Calibri"/>
+        </w:rPr>
+        <w:t>that the order cannot be changed anymore once a dataset is using this data structure. You may also delete variable from the list.</w:t>
+      </w:r>
+    </w:p>
+    <w:p>
+      <w:pPr>
+        <w:jc w:val="both"/>
+        <w:rPr>
+          <w:rFonts w:cs="Calibri"/>
+        </w:rPr>
+      </w:pPr>
+      <w:r>
+        <w:rPr>
+          <w:rFonts w:cs="Calibri"/>
+        </w:rPr>
+        <w:t>You can define requirement for each variable. In the Optional row, if the checkbox is ticked, means that during upload data to a dataset, this variable could be empty.</w:t>
+      </w:r>
+    </w:p>
+    <w:p>
+      <w:pPr>
+        <w:rPr>
           <w:shd w:val="clear" w:color="auto" w:fill="FFFFFF"/>
         </w:rPr>
       </w:pPr>
     </w:p>
     <w:p>
       <w:pPr>
-        <w:jc w:val="both"/>
-        <w:rPr>
-          <w:rFonts w:cs="Calibri"/>
-        </w:rPr>
-      </w:pPr>
-      <w:r>
-        <w:rPr>
-          <w:rFonts w:cs="Calibri"/>
-        </w:rPr>
-        <w:t>After adding variables, you can rearrange the order of the variables by dragging and dropping them. Please note, that the order cannot be changed anymore once a dataset is using this data structure. You may also delete variable from the list.</w:t>
-      </w:r>
-    </w:p>
-    <w:p>
-      <w:pPr>
-        <w:jc w:val="both"/>
-        <w:rPr>
-          <w:rFonts w:cs="Calibri"/>
-        </w:rPr>
-      </w:pPr>
-      <w:r>
-        <w:rPr>
-          <w:rFonts w:cs="Calibri"/>
-        </w:rPr>
-        <w:t>You can define requirement for each variable. In the Optional row, if the checkbox is ticked, means that during upload data to a dataset, this variable could be empty.</w:t>
-      </w:r>
-    </w:p>
-    <w:p>
-      <w:pPr>
+        <w:pStyle w:val="Heading2"/>
         <w:rPr>
           <w:shd w:val="clear" w:color="auto" w:fill="FFFFFF"/>
         </w:rPr>
       </w:pPr>
-    </w:p>
-    <w:p>
-      <w:pPr>
-        <w:pStyle w:val="Heading2"/>
+      <w:bookmarkStart w:id="9" w:name="_Toc468355706"/>
+      <w:bookmarkStart w:id="10" w:name="_Toc492298273"/>
+      <w:r>
         <w:rPr>
           <w:shd w:val="clear" w:color="auto" w:fill="FFFFFF"/>
         </w:rPr>
-      </w:pPr>
-      <w:bookmarkStart w:id="5" w:name="_Toc468355706"/>
+        <w:t>Create a copy of a Data S</w:t>
+      </w:r>
       <w:r>
         <w:rPr>
           <w:shd w:val="clear" w:color="auto" w:fill="FFFFFF"/>
         </w:rPr>
-        <w:t>Create a copy of a data structure</w:t>
-      </w:r>
-      <w:bookmarkEnd w:id="5"/>
+        <w:t>tructure</w:t>
+      </w:r>
+      <w:bookmarkEnd w:id="9"/>
+      <w:bookmarkEnd w:id="10"/>
     </w:p>
     <w:p>
       <w:pPr>
@@ -2302,21 +2443,32 @@
       <w:pPr>
         <w:pStyle w:val="Heading2"/>
       </w:pPr>
-      <w:bookmarkStart w:id="6" w:name="_Toc468355707"/>
+      <w:bookmarkStart w:id="11" w:name="_Toc468355707"/>
+      <w:bookmarkStart w:id="12" w:name="_Toc492298274"/>
       <w:r>
         <w:t>Download an Excel template</w:t>
       </w:r>
-      <w:bookmarkEnd w:id="6"/>
+      <w:bookmarkEnd w:id="11"/>
+      <w:bookmarkEnd w:id="12"/>
     </w:p>
     <w:p>
       <w:pPr>
         <w:jc w:val="both"/>
       </w:pPr>
       <w:r>
-        <w:t>By clicking on the Download button system create an Excel template from current data structure, which is used when you want to upload data to a dataset (refer to data collection user guide for more details). Save this template in your computer and open it to fill by your data.</w:t>
-      </w:r>
-    </w:p>
-    <w:p>
+        <w:t>By clicking on the Download button</w:t>
+      </w:r>
+      <w:r>
+        <w:t>,</w:t>
+      </w:r>
+      <w:r>
+        <w:t xml:space="preserve"> system create an Excel template from current data structure, which is used when you want to upload data to a dataset (refer to data collection user guide for more details). Save this template in your computer and open it to fill by your data.</w:t>
+      </w:r>
+    </w:p>
+    <w:p>
+      <w:pPr>
+        <w:jc w:val="both"/>
+      </w:pPr>
       <w:r>
         <w:t xml:space="preserve">As you open this template, you have to enable macros for it. </w:t>
       </w:r>
@@ -2328,6 +2480,9 @@
       </w:r>
     </w:p>
     <w:p>
+      <w:pPr>
+        <w:jc w:val="both"/>
+      </w:pPr>
       <w:r>
         <w:t xml:space="preserve">Normally, when you open a template file, you have a security warning, that says macros have been disabled. You can click on the Options button and enable this content. </w:t>
       </w:r>
@@ -2403,11 +2558,19 @@
       <w:pPr>
         <w:pStyle w:val="Heading1"/>
       </w:pPr>
-      <w:bookmarkStart w:id="7" w:name="_Toc468355708"/>
-      <w:r>
-        <w:t>Data Type Manager</w:t>
-      </w:r>
-      <w:bookmarkEnd w:id="7"/>
+      <w:bookmarkStart w:id="13" w:name="_Toc468355708"/>
+      <w:bookmarkStart w:id="14" w:name="_Toc492298275"/>
+      <w:r>
+        <w:rPr>
+          <w:lang w:val="de-DE"/>
+        </w:rPr>
+        <w:t xml:space="preserve">Manage </w:t>
+      </w:r>
+      <w:r>
+        <w:t>Data Type</w:t>
+      </w:r>
+      <w:bookmarkEnd w:id="13"/>
+      <w:bookmarkEnd w:id="14"/>
     </w:p>
     <w:p/>
     <w:p>
@@ -2437,21 +2600,79 @@
     </w:p>
     <w:p>
       <w:pPr>
-        <w:rPr>
-          <w:rFonts w:cs="Calibri"/>
-        </w:rPr>
-      </w:pPr>
-      <w:r>
-        <w:rPr>
-          <w:rFonts w:cs="Calibri"/>
+        <w:jc w:val="both"/>
+        <w:rPr>
+          <w:rFonts w:cs="Calibri"/>
+        </w:rPr>
+      </w:pPr>
+      <w:r>
+        <w:rPr>
+          <w:rFonts w:cs="Calibri"/>
+          <w:bCs/>
+        </w:rPr>
+        <w:t xml:space="preserve">To create a Data Type, click on the </w:t>
+      </w:r>
+      <w:r>
+        <w:rPr>
+          <w:rFonts w:cs="Calibri"/>
+          <w:bCs/>
+        </w:rPr>
+        <w:t>Create</w:t>
+      </w:r>
+      <w:r>
+        <w:rPr>
+          <w:rFonts w:cs="Calibri"/>
+          <w:bCs/>
+        </w:rPr>
+        <w:t xml:space="preserve"> Data Type button</w:t>
+      </w:r>
+      <w:r>
+        <w:rPr>
+          <w:rFonts w:cs="Calibri"/>
+          <w:bCs/>
+        </w:rPr>
+        <w:t xml:space="preserve">. Fill the fields, select a system type and click on the Save button. </w:t>
+      </w:r>
+      <w:r>
+        <w:rPr>
+          <w:rFonts w:ascii="Verdana" w:hAnsi="Verdana" w:cs="Verdana"/>
+          <w:color w:val="000000"/>
+          <w:sz w:val="18"/>
+          <w:shd w:val="clear" w:color="auto" w:fill="FFFFFF"/>
+        </w:rPr>
+        <w:t>The Data Type</w:t>
+      </w:r>
+      <w:r>
+        <w:rPr>
+          <w:rFonts w:cs="Calibri"/>
+        </w:rPr>
+        <w:t xml:space="preserve"> is stored if all information are correct and it is not a duplicate.</w:t>
+      </w:r>
+    </w:p>
+    <w:p>
+      <w:pPr>
+        <w:rPr>
+          <w:rFonts w:cs="Calibri"/>
+          <w:bCs/>
+        </w:rPr>
+      </w:pPr>
+      <w:r>
+        <w:rPr>
+          <w:rFonts w:cs="Calibri"/>
+          <w:bCs/>
+        </w:rPr>
+        <w:t xml:space="preserve">Use </w:t>
+      </w:r>
+      <w:r>
+        <w:rPr>
           <w:noProof/>
           <w:lang w:val="de-DE" w:eastAsia="de-DE"/>
         </w:rPr>
         <w:drawing>
           <wp:inline distT="0" distB="0" distL="0" distR="0">
-            <wp:extent cx="5702300" cy="2682875"/>
-            <wp:effectExtent l="0" t="0" r="0" b="3175"/>
-            <wp:docPr id="7" name="Bild 7" descr="Manage_Data_Type"/>
+            <wp:extent cx="233045" cy="233045"/>
+            <wp:effectExtent l="0" t="0" r="0" b="0"/>
+            <wp:docPr id="8" name="Bild 8"/>
             <wp:cNvGraphicFramePr>
               <a:graphicFrameLocks xmlns:a="http://schemas.openxmlformats.org/drawingml/2006/main" noChangeAspect="1"/>
             </wp:cNvGraphicFramePr>
@@ -2459,7 +2680,7 @@
               <a:graphicData uri="http://schemas.openxmlformats.org/drawingml/2006/picture">
                 <pic:pic xmlns:pic="http://schemas.openxmlformats.org/drawingml/2006/picture">
                   <pic:nvPicPr>
-                    <pic:cNvPr id="0" name="Picture 7" descr="Manage_Data_Type"/>
+                    <pic:cNvPr id="0" name="Picture 8"/>
                     <pic:cNvPicPr>
                       <a:picLocks noChangeAspect="1" noChangeArrowheads="1"/>
                     </pic:cNvPicPr>
@@ -2480,7 +2701,7 @@
                   <pic:spPr bwMode="auto">
                     <a:xfrm>
                       <a:off x="0" y="0"/>
-                      <a:ext cx="5702300" cy="2682875"/>
+                      <a:ext cx="233045" cy="233045"/>
                     </a:xfrm>
                     <a:prstGeom prst="rect">
                       <a:avLst/>
@@ -2496,72 +2717,14 @@
           </wp:inline>
         </w:drawing>
       </w:r>
-    </w:p>
-    <w:p>
-      <w:pPr>
-        <w:jc w:val="both"/>
-        <w:rPr>
-          <w:rFonts w:cs="Calibri"/>
-        </w:rPr>
-      </w:pPr>
-      <w:r>
-        <w:rPr>
-          <w:rFonts w:cs="Calibri"/>
-          <w:bCs/>
-        </w:rPr>
-        <w:lastRenderedPageBreak/>
-        <w:t xml:space="preserve">To create a Data Type, click on the </w:t>
-      </w:r>
-      <w:r>
-        <w:rPr>
-          <w:rFonts w:cs="Calibri"/>
-          <w:bCs/>
-        </w:rPr>
-        <w:t>Create</w:t>
-      </w:r>
-      <w:r>
-        <w:rPr>
-          <w:rFonts w:cs="Calibri"/>
-          <w:bCs/>
-        </w:rPr>
-        <w:t xml:space="preserve"> Data Type button</w:t>
-      </w:r>
-      <w:r>
-        <w:rPr>
-          <w:rFonts w:cs="Calibri"/>
-          <w:bCs/>
-        </w:rPr>
-        <w:t xml:space="preserve">. Fill the fields, select a system type and click on the Save button. </w:t>
-      </w:r>
-      <w:r>
-        <w:rPr>
-          <w:rFonts w:ascii="Verdana" w:hAnsi="Verdana" w:cs="Verdana"/>
-          <w:color w:val="000000"/>
-          <w:sz w:val="18"/>
-          <w:shd w:val="clear" w:color="auto" w:fill="FFFFFF"/>
-        </w:rPr>
-        <w:t>The Data Type</w:t>
-      </w:r>
-      <w:r>
-        <w:rPr>
-          <w:rFonts w:cs="Calibri"/>
-        </w:rPr>
-        <w:t xml:space="preserve"> is stored if all information are correct and it is not a duplicate.</w:t>
-      </w:r>
-    </w:p>
-    <w:p>
-      <w:pPr>
-        <w:rPr>
-          <w:rFonts w:cs="Calibri"/>
-          <w:bCs/>
-        </w:rPr>
-      </w:pPr>
-      <w:r>
-        <w:rPr>
-          <w:rFonts w:cs="Calibri"/>
-          <w:bCs/>
-        </w:rPr>
-        <w:t xml:space="preserve">Use </w:t>
+      <w:r>
+        <w:t xml:space="preserve"> </w:t>
+      </w:r>
+      <w:r>
+        <w:rPr>
+          <w:rFonts w:cs="Calibri"/>
+        </w:rPr>
+        <w:t xml:space="preserve">for edit and </w:t>
       </w:r>
       <w:r>
         <w:rPr>
@@ -2572,7 +2735,7 @@
           <wp:inline distT="0" distB="0" distL="0" distR="0">
             <wp:extent cx="233045" cy="233045"/>
             <wp:effectExtent l="0" t="0" r="0" b="0"/>
-            <wp:docPr id="8" name="Bild 8"/>
+            <wp:docPr id="9" name="Bild 9"/>
             <wp:cNvGraphicFramePr>
               <a:graphicFrameLocks xmlns:a="http://schemas.openxmlformats.org/drawingml/2006/main" noChangeAspect="1"/>
             </wp:cNvGraphicFramePr>
@@ -2580,7 +2743,7 @@
               <a:graphicData uri="http://schemas.openxmlformats.org/drawingml/2006/picture">
                 <pic:pic xmlns:pic="http://schemas.openxmlformats.org/drawingml/2006/picture">
                   <pic:nvPicPr>
-                    <pic:cNvPr id="0" name="Picture 8"/>
+                    <pic:cNvPr id="0" name="Picture 9"/>
                     <pic:cNvPicPr>
                       <a:picLocks noChangeAspect="1" noChangeArrowheads="1"/>
                     </pic:cNvPicPr>
@@ -2618,24 +2781,44 @@
         </w:drawing>
       </w:r>
       <w:r>
-        <w:t xml:space="preserve"> </w:t>
-      </w:r>
-      <w:r>
-        <w:rPr>
-          <w:rFonts w:cs="Calibri"/>
-        </w:rPr>
-        <w:t xml:space="preserve">for edit and </w:t>
-      </w:r>
-      <w:r>
-        <w:rPr>
+        <w:t xml:space="preserve"> for delete a data type.</w:t>
+      </w:r>
+    </w:p>
+    <w:p>
+      <w:pPr>
+        <w:jc w:val="both"/>
+        <w:rPr>
+          <w:rFonts w:cs="Calibri"/>
+        </w:rPr>
+      </w:pPr>
+      <w:r>
+        <w:rPr>
+          <w:rFonts w:cs="Calibri"/>
+        </w:rPr>
+        <w:t>In a typical project scenario, the responsible data(base) manager would have created the most common Data Types and Units.</w:t>
+      </w:r>
+    </w:p>
+    <w:p>
+      <w:pPr>
+        <w:jc w:val="both"/>
+        <w:rPr>
+          <w:rFonts w:cs="Calibri"/>
           <w:noProof/>
           <w:lang w:val="de-DE" w:eastAsia="de-DE"/>
         </w:rPr>
+      </w:pPr>
+      <w:r>
+        <w:rPr>
+          <w:rFonts w:cs="Calibri"/>
+          <w:noProof/>
+          <w:lang w:val="de-DE" w:eastAsia="de-DE"/>
+        </w:rPr>
+        <w:lastRenderedPageBreak/>
         <w:drawing>
           <wp:inline distT="0" distB="0" distL="0" distR="0">
-            <wp:extent cx="233045" cy="233045"/>
-            <wp:effectExtent l="0" t="0" r="0" b="0"/>
-            <wp:docPr id="9" name="Bild 9"/>
+            <wp:extent cx="4916805" cy="3019425"/>
+            <wp:effectExtent l="0" t="0" r="0" b="9525"/>
+            <wp:docPr id="10" name="Bild 10" descr="Create Data Type"/>
             <wp:cNvGraphicFramePr>
               <a:graphicFrameLocks xmlns:a="http://schemas.openxmlformats.org/drawingml/2006/main" noChangeAspect="1"/>
             </wp:cNvGraphicFramePr>
@@ -2643,13 +2826,333 @@
               <a:graphicData uri="http://schemas.openxmlformats.org/drawingml/2006/picture">
                 <pic:pic xmlns:pic="http://schemas.openxmlformats.org/drawingml/2006/picture">
                   <pic:nvPicPr>
-                    <pic:cNvPr id="0" name="Picture 9"/>
+                    <pic:cNvPr id="0" name="Picture 10" descr="Create Data Type"/>
                     <pic:cNvPicPr>
                       <a:picLocks noChangeAspect="1" noChangeArrowheads="1"/>
                     </pic:cNvPicPr>
                   </pic:nvPicPr>
                   <pic:blipFill>
                     <a:blip r:embed="rId15">
+                      <a:extLst>
+                        <a:ext uri="{28A0092B-C50C-407E-A947-70E740481C1C}">
+                          <a14:useLocalDpi xmlns:a14="http://schemas.microsoft.com/office/drawing/2010/main" val="0"/>
+                        </a:ext>
+                      </a:extLst>
+                    </a:blip>
+                    <a:srcRect r="166" b="11722"/>
+                    <a:stretch>
+                      <a:fillRect/>
+                    </a:stretch>
+                  </pic:blipFill>
+                  <pic:spPr bwMode="auto">
+                    <a:xfrm>
+                      <a:off x="0" y="0"/>
+                      <a:ext cx="4916805" cy="3019425"/>
+                    </a:xfrm>
+                    <a:prstGeom prst="rect">
+                      <a:avLst/>
+                    </a:prstGeom>
+                    <a:noFill/>
+                    <a:ln>
+                      <a:noFill/>
+                    </a:ln>
+                  </pic:spPr>
+                </pic:pic>
+              </a:graphicData>
+            </a:graphic>
+          </wp:inline>
+        </w:drawing>
+      </w:r>
+    </w:p>
+    <w:p>
+      <w:pPr>
+        <w:jc w:val="both"/>
+        <w:rPr>
+          <w:rFonts w:cs="Calibri"/>
+        </w:rPr>
+      </w:pPr>
+    </w:p>
+    <w:p>
+      <w:pPr>
+        <w:pStyle w:val="Heading1"/>
+      </w:pPr>
+      <w:bookmarkStart w:id="15" w:name="_Toc468355709"/>
+      <w:bookmarkStart w:id="16" w:name="_Toc492298276"/>
+      <w:r>
+        <w:t xml:space="preserve">Manage </w:t>
+      </w:r>
+      <w:r>
+        <w:t>Unit</w:t>
+      </w:r>
+      <w:r>
+        <w:t>s</w:t>
+      </w:r>
+      <w:bookmarkEnd w:id="15"/>
+      <w:bookmarkEnd w:id="16"/>
+    </w:p>
+    <w:p>
+      <w:pPr>
+        <w:rPr>
+          <w:rFonts w:cs="Calibri"/>
+        </w:rPr>
+      </w:pPr>
+      <w:r>
+        <w:rPr>
+          <w:rFonts w:cs="Calibri"/>
+        </w:rPr>
+        <w:t xml:space="preserve">With the Unit Manager you are able to create, modify and delete Units. Units may be required to define </w:t>
+      </w:r>
+      <w:r>
+        <w:rPr>
+          <w:rFonts w:cs="Calibri"/>
+        </w:rPr>
+        <w:t>Variable Template</w:t>
+      </w:r>
+      <w:r>
+        <w:rPr>
+          <w:rFonts w:cs="Calibri"/>
+        </w:rPr>
+        <w:t>s.</w:t>
+      </w:r>
+    </w:p>
+    <w:p>
+      <w:pPr>
+        <w:jc w:val="both"/>
+        <w:rPr>
+          <w:rFonts w:ascii="Verdana" w:hAnsi="Verdana"/>
+          <w:color w:val="000000"/>
+          <w:sz w:val="18"/>
+          <w:szCs w:val="18"/>
+          <w:shd w:val="clear" w:color="auto" w:fill="FFFFFF"/>
+        </w:rPr>
+      </w:pPr>
+      <w:r>
+        <w:rPr>
+          <w:rFonts w:cs="Calibri"/>
+          <w:bCs/>
+        </w:rPr>
+        <w:t xml:space="preserve">To create a </w:t>
+      </w:r>
+      <w:r>
+        <w:rPr>
+          <w:rFonts w:cs="Calibri"/>
+          <w:bCs/>
+        </w:rPr>
+        <w:t>Unit</w:t>
+      </w:r>
+      <w:r>
+        <w:rPr>
+          <w:rFonts w:cs="Calibri"/>
+          <w:bCs/>
+        </w:rPr>
+        <w:t xml:space="preserve">, click on the </w:t>
+      </w:r>
+      <w:r>
+        <w:rPr>
+          <w:rFonts w:cs="Calibri"/>
+          <w:bCs/>
+        </w:rPr>
+        <w:t>Create Unit</w:t>
+      </w:r>
+      <w:r>
+        <w:rPr>
+          <w:rFonts w:cs="Calibri"/>
+          <w:bCs/>
+        </w:rPr>
+        <w:t xml:space="preserve"> button</w:t>
+      </w:r>
+      <w:r>
+        <w:rPr>
+          <w:rFonts w:cs="Calibri"/>
+          <w:bCs/>
+        </w:rPr>
+        <w:t xml:space="preserve">. Fill the fields, select a </w:t>
+      </w:r>
+      <w:r>
+        <w:rPr>
+          <w:rFonts w:ascii="Verdana" w:hAnsi="Verdana"/>
+          <w:color w:val="000000"/>
+          <w:sz w:val="18"/>
+          <w:szCs w:val="18"/>
+          <w:shd w:val="clear" w:color="auto" w:fill="FFFFFF"/>
+        </w:rPr>
+        <w:t xml:space="preserve">Measurement System and create or select a Dimension. To create a Dimension enter a Name in the Dimension Name field and edit the Dimension Specification in this pattern </w:t>
+      </w:r>
+      <w:r>
+        <w:rPr>
+          <w:rFonts w:ascii="Verdana" w:hAnsi="Verdana"/>
+          <w:color w:val="000000"/>
+          <w:sz w:val="18"/>
+          <w:szCs w:val="18"/>
+          <w:shd w:val="clear" w:color="auto" w:fill="FFFFFF"/>
+        </w:rPr>
+        <w:t>"L(0,0)M(0,0)T(0,0)I(0,0)Θ(0,0)N(0,0)J(0,0)"</w:t>
+      </w:r>
+      <w:r>
+        <w:rPr>
+          <w:rFonts w:ascii="Verdana" w:hAnsi="Verdana"/>
+          <w:color w:val="000000"/>
+          <w:sz w:val="18"/>
+          <w:szCs w:val="18"/>
+          <w:shd w:val="clear" w:color="auto" w:fill="FFFFFF"/>
+        </w:rPr>
+        <w:t xml:space="preserve">, for more information click </w:t>
+      </w:r>
+      <w:hyperlink r:id="rId16" w:history="1">
+        <w:r>
+          <w:rPr>
+            <w:rStyle w:val="Hyperlink"/>
+            <w:rFonts w:ascii="Verdana" w:hAnsi="Verdana" w:cs="Arial"/>
+            <w:sz w:val="18"/>
+            <w:szCs w:val="18"/>
+            <w:shd w:val="clear" w:color="auto" w:fill="FFFFFF"/>
+          </w:rPr>
+          <w:t>here</w:t>
+        </w:r>
+      </w:hyperlink>
+      <w:r>
+        <w:rPr>
+          <w:rFonts w:ascii="Verdana" w:hAnsi="Verdana"/>
+          <w:color w:val="000000"/>
+          <w:sz w:val="18"/>
+          <w:szCs w:val="18"/>
+          <w:shd w:val="clear" w:color="auto" w:fill="FFFFFF"/>
+        </w:rPr>
+        <w:t xml:space="preserve">. For example, a Unit of meter per second (m/s) would represented as </w:t>
+      </w:r>
+      <w:r>
+        <w:rPr>
+          <w:rFonts w:ascii="Verdana" w:hAnsi="Verdana"/>
+          <w:color w:val="000000"/>
+          <w:sz w:val="18"/>
+          <w:szCs w:val="18"/>
+          <w:shd w:val="clear" w:color="auto" w:fill="FFFFFF"/>
+        </w:rPr>
+        <w:t>"L(</w:t>
+      </w:r>
+      <w:r>
+        <w:rPr>
+          <w:rFonts w:ascii="Verdana" w:hAnsi="Verdana"/>
+          <w:color w:val="000000"/>
+          <w:sz w:val="18"/>
+          <w:szCs w:val="18"/>
+          <w:shd w:val="clear" w:color="auto" w:fill="FFFFFF"/>
+        </w:rPr>
+        <w:t>1</w:t>
+      </w:r>
+      <w:r>
+        <w:rPr>
+          <w:rFonts w:ascii="Verdana" w:hAnsi="Verdana"/>
+          <w:color w:val="000000"/>
+          <w:sz w:val="18"/>
+          <w:szCs w:val="18"/>
+          <w:shd w:val="clear" w:color="auto" w:fill="FFFFFF"/>
+        </w:rPr>
+        <w:t>,0)M(0,0)T(0,</w:t>
+      </w:r>
+      <w:r>
+        <w:rPr>
+          <w:rFonts w:ascii="Verdana" w:hAnsi="Verdana"/>
+          <w:color w:val="000000"/>
+          <w:sz w:val="18"/>
+          <w:szCs w:val="18"/>
+          <w:shd w:val="clear" w:color="auto" w:fill="FFFFFF"/>
+        </w:rPr>
+        <w:t>1</w:t>
+      </w:r>
+      <w:r>
+        <w:rPr>
+          <w:rFonts w:ascii="Verdana" w:hAnsi="Verdana"/>
+          <w:color w:val="000000"/>
+          <w:sz w:val="18"/>
+          <w:szCs w:val="18"/>
+          <w:shd w:val="clear" w:color="auto" w:fill="FFFFFF"/>
+        </w:rPr>
+        <w:t>)I(0,0)Θ(0,0)N(0,0)J(0,0)"</w:t>
+      </w:r>
+      <w:r>
+        <w:rPr>
+          <w:rFonts w:ascii="Verdana" w:hAnsi="Verdana"/>
+          <w:color w:val="000000"/>
+          <w:sz w:val="18"/>
+          <w:szCs w:val="18"/>
+          <w:shd w:val="clear" w:color="auto" w:fill="FFFFFF"/>
+        </w:rPr>
+        <w:t>.</w:t>
+      </w:r>
+    </w:p>
+    <w:p>
+      <w:pPr>
+        <w:jc w:val="both"/>
+        <w:rPr>
+          <w:rFonts w:cs="Calibri"/>
+        </w:rPr>
+      </w:pPr>
+      <w:r>
+        <w:rPr>
+          <w:rFonts w:ascii="Verdana" w:hAnsi="Verdana"/>
+          <w:color w:val="000000"/>
+          <w:sz w:val="18"/>
+          <w:szCs w:val="18"/>
+          <w:shd w:val="clear" w:color="auto" w:fill="FFFFFF"/>
+        </w:rPr>
+        <w:t xml:space="preserve">For a Unit, you could define one or more data types associated with it. By clicking </w:t>
+      </w:r>
+      <w:r>
+        <w:rPr>
+          <w:rFonts w:cs="Calibri"/>
+          <w:bCs/>
+        </w:rPr>
+        <w:t xml:space="preserve">on the Save button, </w:t>
+      </w:r>
+      <w:r>
+        <w:rPr>
+          <w:rFonts w:ascii="Verdana" w:hAnsi="Verdana" w:cs="Verdana"/>
+          <w:color w:val="000000"/>
+          <w:sz w:val="18"/>
+          <w:shd w:val="clear" w:color="auto" w:fill="FFFFFF"/>
+        </w:rPr>
+        <w:t>the Unit</w:t>
+      </w:r>
+      <w:r>
+        <w:rPr>
+          <w:rFonts w:cs="Calibri"/>
+        </w:rPr>
+        <w:t xml:space="preserve"> is stored if all information is correct and it is not a duplicate.</w:t>
+      </w:r>
+    </w:p>
+    <w:p>
+      <w:r>
+        <w:rPr>
+          <w:rFonts w:cs="Calibri"/>
+          <w:bCs/>
+        </w:rPr>
+        <w:t xml:space="preserve">Use </w:t>
+      </w:r>
+      <w:r>
+        <w:rPr>
+          <w:noProof/>
+          <w:lang w:val="de-DE" w:eastAsia="de-DE"/>
+        </w:rPr>
+        <w:drawing>
+          <wp:inline distT="0" distB="0" distL="0" distR="0">
+            <wp:extent cx="233045" cy="233045"/>
+            <wp:effectExtent l="0" t="0" r="0" b="0"/>
+            <wp:docPr id="12" name="Bild 12"/>
+            <wp:cNvGraphicFramePr>
+              <a:graphicFrameLocks xmlns:a="http://schemas.openxmlformats.org/drawingml/2006/main" noChangeAspect="1"/>
+            </wp:cNvGraphicFramePr>
+            <a:graphic xmlns:a="http://schemas.openxmlformats.org/drawingml/2006/main">
+              <a:graphicData uri="http://schemas.openxmlformats.org/drawingml/2006/picture">
+                <pic:pic xmlns:pic="http://schemas.openxmlformats.org/drawingml/2006/picture">
+                  <pic:nvPicPr>
+                    <pic:cNvPr id="0" name="Picture 12"/>
+                    <pic:cNvPicPr>
+                      <a:picLocks noChangeAspect="1" noChangeArrowheads="1"/>
+                    </pic:cNvPicPr>
+                  </pic:nvPicPr>
+                  <pic:blipFill>
+                    <a:blip r:embed="rId13">
                       <a:extLst>
                         <a:ext uri="{28A0092B-C50C-407E-A947-70E740481C1C}">
                           <a14:useLocalDpi xmlns:a14="http://schemas.microsoft.com/office/drawing/2010/main" val="0"/>
@@ -2681,43 +3184,24 @@
         </w:drawing>
       </w:r>
       <w:r>
-        <w:t xml:space="preserve"> for delete a data type.</w:t>
-      </w:r>
-    </w:p>
-    <w:p>
-      <w:pPr>
-        <w:jc w:val="both"/>
-        <w:rPr>
-          <w:rFonts w:cs="Calibri"/>
-        </w:rPr>
-      </w:pPr>
-      <w:r>
-        <w:rPr>
-          <w:rFonts w:cs="Calibri"/>
-        </w:rPr>
-        <w:t>In a typical project scenario, the responsible data(base) manager would have created the most common Data Types and Units.</w:t>
-      </w:r>
-    </w:p>
-    <w:p>
-      <w:pPr>
-        <w:jc w:val="both"/>
-        <w:rPr>
-          <w:rFonts w:cs="Calibri"/>
+        <w:t xml:space="preserve"> </w:t>
+      </w:r>
+      <w:r>
+        <w:rPr>
+          <w:rFonts w:cs="Calibri"/>
+        </w:rPr>
+        <w:t xml:space="preserve">for edit and </w:t>
+      </w:r>
+      <w:r>
+        <w:rPr>
           <w:noProof/>
           <w:lang w:val="de-DE" w:eastAsia="de-DE"/>
         </w:rPr>
-      </w:pPr>
-      <w:r>
-        <w:rPr>
-          <w:rFonts w:cs="Calibri"/>
-          <w:noProof/>
-          <w:lang w:val="de-DE" w:eastAsia="de-DE"/>
-        </w:rPr>
         <w:drawing>
           <wp:inline distT="0" distB="0" distL="0" distR="0">
-            <wp:extent cx="4916805" cy="3019425"/>
-            <wp:effectExtent l="0" t="0" r="0" b="9525"/>
-            <wp:docPr id="10" name="Bild 10" descr="Create Data Type"/>
+            <wp:extent cx="233045" cy="233045"/>
+            <wp:effectExtent l="0" t="0" r="0" b="0"/>
+            <wp:docPr id="13" name="Bild 13"/>
             <wp:cNvGraphicFramePr>
               <a:graphicFrameLocks xmlns:a="http://schemas.openxmlformats.org/drawingml/2006/main" noChangeAspect="1"/>
             </wp:cNvGraphicFramePr>
@@ -2725,391 +3209,7 @@
               <a:graphicData uri="http://schemas.openxmlformats.org/drawingml/2006/picture">
                 <pic:pic xmlns:pic="http://schemas.openxmlformats.org/drawingml/2006/picture">
                   <pic:nvPicPr>
-                    <pic:cNvPr id="0" name="Picture 10" descr="Create Data Type"/>
-                    <pic:cNvPicPr>
-                      <a:picLocks noChangeAspect="1" noChangeArrowheads="1"/>
-                    </pic:cNvPicPr>
-                  </pic:nvPicPr>
-                  <pic:blipFill>
-                    <a:blip r:embed="rId16">
-                      <a:extLst>
-                        <a:ext uri="{28A0092B-C50C-407E-A947-70E740481C1C}">
-                          <a14:useLocalDpi xmlns:a14="http://schemas.microsoft.com/office/drawing/2010/main" val="0"/>
-                        </a:ext>
-                      </a:extLst>
-                    </a:blip>
-                    <a:srcRect r="166" b="11722"/>
-                    <a:stretch>
-                      <a:fillRect/>
-                    </a:stretch>
-                  </pic:blipFill>
-                  <pic:spPr bwMode="auto">
-                    <a:xfrm>
-                      <a:off x="0" y="0"/>
-                      <a:ext cx="4916805" cy="3019425"/>
-                    </a:xfrm>
-                    <a:prstGeom prst="rect">
-                      <a:avLst/>
-                    </a:prstGeom>
-                    <a:noFill/>
-                    <a:ln>
-                      <a:noFill/>
-                    </a:ln>
-                  </pic:spPr>
-                </pic:pic>
-              </a:graphicData>
-            </a:graphic>
-          </wp:inline>
-        </w:drawing>
-      </w:r>
-    </w:p>
-    <w:p>
-      <w:pPr>
-        <w:jc w:val="both"/>
-        <w:rPr>
-          <w:rFonts w:cs="Calibri"/>
-        </w:rPr>
-      </w:pPr>
-    </w:p>
-    <w:p>
-      <w:pPr>
-        <w:pStyle w:val="Heading1"/>
-      </w:pPr>
-      <w:bookmarkStart w:id="8" w:name="_Toc468355709"/>
-      <w:r>
-        <w:t>Unit Manager</w:t>
-      </w:r>
-      <w:bookmarkEnd w:id="8"/>
-    </w:p>
-    <w:p>
-      <w:pPr>
-        <w:rPr>
-          <w:rFonts w:cs="Calibri"/>
-        </w:rPr>
-      </w:pPr>
-      <w:r>
-        <w:rPr>
-          <w:rFonts w:cs="Calibri"/>
-        </w:rPr>
-        <w:t xml:space="preserve">With the Unit Manager you are able to create, modify and delete Units. Units may be required to define </w:t>
-      </w:r>
-      <w:r>
-        <w:rPr>
-          <w:rFonts w:cs="Calibri"/>
-        </w:rPr>
-        <w:t>Variable Template</w:t>
-      </w:r>
-      <w:r>
-        <w:rPr>
-          <w:rFonts w:cs="Calibri"/>
-        </w:rPr>
-        <w:t>s.</w:t>
-      </w:r>
-    </w:p>
-    <w:p>
-      <w:pPr>
-        <w:rPr>
-          <w:rFonts w:cs="Calibri"/>
-        </w:rPr>
-      </w:pPr>
-      <w:r>
-        <w:rPr>
-          <w:rFonts w:cs="Calibri"/>
-          <w:noProof/>
-          <w:lang w:val="de-DE" w:eastAsia="de-DE"/>
-        </w:rPr>
-        <w:lastRenderedPageBreak/>
-        <w:drawing>
-          <wp:inline distT="0" distB="0" distL="0" distR="0">
-            <wp:extent cx="5719445" cy="2889885"/>
-            <wp:effectExtent l="0" t="0" r="0" b="5715"/>
-            <wp:docPr id="11" name="Bild 11" descr="Manage_Units"/>
-            <wp:cNvGraphicFramePr>
-              <a:graphicFrameLocks xmlns:a="http://schemas.openxmlformats.org/drawingml/2006/main" noChangeAspect="1"/>
-            </wp:cNvGraphicFramePr>
-            <a:graphic xmlns:a="http://schemas.openxmlformats.org/drawingml/2006/main">
-              <a:graphicData uri="http://schemas.openxmlformats.org/drawingml/2006/picture">
-                <pic:pic xmlns:pic="http://schemas.openxmlformats.org/drawingml/2006/picture">
-                  <pic:nvPicPr>
-                    <pic:cNvPr id="0" name="Picture 11" descr="Manage_Units"/>
-                    <pic:cNvPicPr>
-                      <a:picLocks noChangeAspect="1" noChangeArrowheads="1"/>
-                    </pic:cNvPicPr>
-                  </pic:nvPicPr>
-                  <pic:blipFill>
-                    <a:blip r:embed="rId17">
-                      <a:extLst>
-                        <a:ext uri="{28A0092B-C50C-407E-A947-70E740481C1C}">
-                          <a14:useLocalDpi xmlns:a14="http://schemas.microsoft.com/office/drawing/2010/main" val="0"/>
-                        </a:ext>
-                      </a:extLst>
-                    </a:blip>
-                    <a:srcRect/>
-                    <a:stretch>
-                      <a:fillRect/>
-                    </a:stretch>
-                  </pic:blipFill>
-                  <pic:spPr bwMode="auto">
-                    <a:xfrm>
-                      <a:off x="0" y="0"/>
-                      <a:ext cx="5719445" cy="2889885"/>
-                    </a:xfrm>
-                    <a:prstGeom prst="rect">
-                      <a:avLst/>
-                    </a:prstGeom>
-                    <a:noFill/>
-                    <a:ln>
-                      <a:noFill/>
-                    </a:ln>
-                  </pic:spPr>
-                </pic:pic>
-              </a:graphicData>
-            </a:graphic>
-          </wp:inline>
-        </w:drawing>
-      </w:r>
-    </w:p>
-    <w:p>
-      <w:pPr>
-        <w:jc w:val="both"/>
-        <w:rPr>
-          <w:rFonts w:cs="Calibri"/>
-          <w:bCs/>
-        </w:rPr>
-      </w:pPr>
-    </w:p>
-    <w:p>
-      <w:pPr>
-        <w:jc w:val="both"/>
-        <w:rPr>
-          <w:rFonts w:ascii="Verdana" w:hAnsi="Verdana"/>
-          <w:color w:val="000000"/>
-          <w:sz w:val="18"/>
-          <w:szCs w:val="18"/>
-          <w:shd w:val="clear" w:color="auto" w:fill="FFFFFF"/>
-        </w:rPr>
-      </w:pPr>
-      <w:r>
-        <w:rPr>
-          <w:rFonts w:cs="Calibri"/>
-          <w:bCs/>
-        </w:rPr>
-        <w:t xml:space="preserve">To create a </w:t>
-      </w:r>
-      <w:r>
-        <w:rPr>
-          <w:rFonts w:cs="Calibri"/>
-          <w:bCs/>
-        </w:rPr>
-        <w:t>Unit</w:t>
-      </w:r>
-      <w:r>
-        <w:rPr>
-          <w:rFonts w:cs="Calibri"/>
-          <w:bCs/>
-        </w:rPr>
-        <w:t xml:space="preserve">, click on the </w:t>
-      </w:r>
-      <w:r>
-        <w:rPr>
-          <w:rFonts w:cs="Calibri"/>
-          <w:bCs/>
-        </w:rPr>
-        <w:t>Create Unit</w:t>
-      </w:r>
-      <w:r>
-        <w:rPr>
-          <w:rFonts w:cs="Calibri"/>
-          <w:bCs/>
-        </w:rPr>
-        <w:t xml:space="preserve"> button</w:t>
-      </w:r>
-      <w:r>
-        <w:rPr>
-          <w:rFonts w:cs="Calibri"/>
-          <w:bCs/>
-        </w:rPr>
-        <w:t xml:space="preserve">. Fill the fields, select a </w:t>
-      </w:r>
-      <w:r>
-        <w:rPr>
-          <w:rFonts w:ascii="Verdana" w:hAnsi="Verdana"/>
-          <w:color w:val="000000"/>
-          <w:sz w:val="18"/>
-          <w:szCs w:val="18"/>
-          <w:shd w:val="clear" w:color="auto" w:fill="FFFFFF"/>
-        </w:rPr>
-        <w:t xml:space="preserve">Measurement System and create or select a Dimension. To create a Dimension enter a Name in the Dimension Name field and edit the Dimension Specification in this pattern </w:t>
-      </w:r>
-      <w:r>
-        <w:rPr>
-          <w:rFonts w:ascii="Verdana" w:hAnsi="Verdana"/>
-          <w:color w:val="000000"/>
-          <w:sz w:val="18"/>
-          <w:szCs w:val="18"/>
-          <w:shd w:val="clear" w:color="auto" w:fill="FFFFFF"/>
-        </w:rPr>
-        <w:t>"L(0,0)M(0,0)T(0,0)I(0,0)Θ(0,0)N(0,0)J(0,0)"</w:t>
-      </w:r>
-      <w:r>
-        <w:rPr>
-          <w:rFonts w:ascii="Verdana" w:hAnsi="Verdana"/>
-          <w:color w:val="000000"/>
-          <w:sz w:val="18"/>
-          <w:szCs w:val="18"/>
-          <w:shd w:val="clear" w:color="auto" w:fill="FFFFFF"/>
-        </w:rPr>
-        <w:t xml:space="preserve">, for more information click </w:t>
-      </w:r>
-      <w:hyperlink r:id="rId18" w:history="1">
-        <w:r>
-          <w:rPr>
-            <w:rStyle w:val="Hyperlink"/>
-            <w:rFonts w:ascii="Verdana" w:hAnsi="Verdana" w:cs="Arial"/>
-            <w:sz w:val="18"/>
-            <w:szCs w:val="18"/>
-            <w:shd w:val="clear" w:color="auto" w:fill="FFFFFF"/>
-          </w:rPr>
-          <w:t>here</w:t>
-        </w:r>
-      </w:hyperlink>
-      <w:r>
-        <w:rPr>
-          <w:rFonts w:ascii="Verdana" w:hAnsi="Verdana"/>
-          <w:color w:val="000000"/>
-          <w:sz w:val="18"/>
-          <w:szCs w:val="18"/>
-          <w:shd w:val="clear" w:color="auto" w:fill="FFFFFF"/>
-        </w:rPr>
-        <w:t xml:space="preserve">. For example, a Unit of meter per second (m/s) would represented as </w:t>
-      </w:r>
-      <w:r>
-        <w:rPr>
-          <w:rFonts w:ascii="Verdana" w:hAnsi="Verdana"/>
-          <w:color w:val="000000"/>
-          <w:sz w:val="18"/>
-          <w:szCs w:val="18"/>
-          <w:shd w:val="clear" w:color="auto" w:fill="FFFFFF"/>
-        </w:rPr>
-        <w:t>"L(</w:t>
-      </w:r>
-      <w:r>
-        <w:rPr>
-          <w:rFonts w:ascii="Verdana" w:hAnsi="Verdana"/>
-          <w:color w:val="000000"/>
-          <w:sz w:val="18"/>
-          <w:szCs w:val="18"/>
-          <w:shd w:val="clear" w:color="auto" w:fill="FFFFFF"/>
-        </w:rPr>
-        <w:t>1</w:t>
-      </w:r>
-      <w:r>
-        <w:rPr>
-          <w:rFonts w:ascii="Verdana" w:hAnsi="Verdana"/>
-          <w:color w:val="000000"/>
-          <w:sz w:val="18"/>
-          <w:szCs w:val="18"/>
-          <w:shd w:val="clear" w:color="auto" w:fill="FFFFFF"/>
-        </w:rPr>
-        <w:t>,0)M(0,0)T(0,</w:t>
-      </w:r>
-      <w:r>
-        <w:rPr>
-          <w:rFonts w:ascii="Verdana" w:hAnsi="Verdana"/>
-          <w:color w:val="000000"/>
-          <w:sz w:val="18"/>
-          <w:szCs w:val="18"/>
-          <w:shd w:val="clear" w:color="auto" w:fill="FFFFFF"/>
-        </w:rPr>
-        <w:t>1</w:t>
-      </w:r>
-      <w:r>
-        <w:rPr>
-          <w:rFonts w:ascii="Verdana" w:hAnsi="Verdana"/>
-          <w:color w:val="000000"/>
-          <w:sz w:val="18"/>
-          <w:szCs w:val="18"/>
-          <w:shd w:val="clear" w:color="auto" w:fill="FFFFFF"/>
-        </w:rPr>
-        <w:t>)I(0,0)Θ(0,0)N(0,0)J(0,0)"</w:t>
-      </w:r>
-      <w:r>
-        <w:rPr>
-          <w:rFonts w:ascii="Verdana" w:hAnsi="Verdana"/>
-          <w:color w:val="000000"/>
-          <w:sz w:val="18"/>
-          <w:szCs w:val="18"/>
-          <w:shd w:val="clear" w:color="auto" w:fill="FFFFFF"/>
-        </w:rPr>
-        <w:t>.</w:t>
-      </w:r>
-    </w:p>
-    <w:p>
-      <w:pPr>
-        <w:jc w:val="both"/>
-        <w:rPr>
-          <w:rFonts w:cs="Calibri"/>
-        </w:rPr>
-      </w:pPr>
-      <w:r>
-        <w:rPr>
-          <w:rFonts w:ascii="Verdana" w:hAnsi="Verdana"/>
-          <w:color w:val="000000"/>
-          <w:sz w:val="18"/>
-          <w:szCs w:val="18"/>
-          <w:shd w:val="clear" w:color="auto" w:fill="FFFFFF"/>
-        </w:rPr>
-        <w:t xml:space="preserve">For a Unit, you could define one or more data types associated with it. By clicking </w:t>
-      </w:r>
-      <w:r>
-        <w:rPr>
-          <w:rFonts w:cs="Calibri"/>
-          <w:bCs/>
-        </w:rPr>
-        <w:t xml:space="preserve">on the Save button, </w:t>
-      </w:r>
-      <w:r>
-        <w:rPr>
-          <w:rFonts w:ascii="Verdana" w:hAnsi="Verdana" w:cs="Verdana"/>
-          <w:color w:val="000000"/>
-          <w:sz w:val="18"/>
-          <w:shd w:val="clear" w:color="auto" w:fill="FFFFFF"/>
-        </w:rPr>
-        <w:t>the Unit</w:t>
-      </w:r>
-      <w:r>
-        <w:rPr>
-          <w:rFonts w:cs="Calibri"/>
-        </w:rPr>
-        <w:t xml:space="preserve"> is stored if all information is correct and it is not a duplicate.</w:t>
-      </w:r>
-    </w:p>
-    <w:p>
-      <w:r>
-        <w:rPr>
-          <w:rFonts w:cs="Calibri"/>
-          <w:bCs/>
-        </w:rPr>
-        <w:t xml:space="preserve">Use </w:t>
-      </w:r>
-      <w:r>
-        <w:rPr>
-          <w:noProof/>
-          <w:lang w:val="de-DE" w:eastAsia="de-DE"/>
-        </w:rPr>
-        <w:drawing>
-          <wp:inline distT="0" distB="0" distL="0" distR="0">
-            <wp:extent cx="233045" cy="233045"/>
-            <wp:effectExtent l="0" t="0" r="0" b="0"/>
-            <wp:docPr id="12" name="Bild 12"/>
-            <wp:cNvGraphicFramePr>
-              <a:graphicFrameLocks xmlns:a="http://schemas.openxmlformats.org/drawingml/2006/main" noChangeAspect="1"/>
-            </wp:cNvGraphicFramePr>
-            <a:graphic xmlns:a="http://schemas.openxmlformats.org/drawingml/2006/main">
-              <a:graphicData uri="http://schemas.openxmlformats.org/drawingml/2006/picture">
-                <pic:pic xmlns:pic="http://schemas.openxmlformats.org/drawingml/2006/picture">
-                  <pic:nvPicPr>
-                    <pic:cNvPr id="0" name="Picture 12"/>
+                    <pic:cNvPr id="0" name="Picture 13"/>
                     <pic:cNvPicPr>
                       <a:picLocks noChangeAspect="1" noChangeArrowheads="1"/>
                     </pic:cNvPicPr>
@@ -3147,24 +3247,28 @@
         </w:drawing>
       </w:r>
       <w:r>
-        <w:t xml:space="preserve"> </w:t>
-      </w:r>
-      <w:r>
-        <w:rPr>
-          <w:rFonts w:cs="Calibri"/>
-        </w:rPr>
-        <w:t xml:space="preserve">for edit and </w:t>
-      </w:r>
+        <w:t xml:space="preserve"> for delete a Unit.</w:t>
+      </w:r>
+    </w:p>
+    <w:p/>
+    <w:p>
+      <w:pPr>
+        <w:rPr>
+          <w:rFonts w:cs="Calibri"/>
+          <w:bCs/>
+        </w:rPr>
+      </w:pPr>
       <w:r>
         <w:rPr>
           <w:noProof/>
           <w:lang w:val="de-DE" w:eastAsia="de-DE"/>
         </w:rPr>
+        <w:lastRenderedPageBreak/>
         <w:drawing>
           <wp:inline distT="0" distB="0" distL="0" distR="0">
-            <wp:extent cx="233045" cy="233045"/>
-            <wp:effectExtent l="0" t="0" r="0" b="0"/>
-            <wp:docPr id="13" name="Bild 13"/>
+            <wp:extent cx="5727700" cy="2648585"/>
+            <wp:effectExtent l="0" t="0" r="6350" b="0"/>
+            <wp:docPr id="14" name="Bild 14" descr="Create Unit"/>
             <wp:cNvGraphicFramePr>
               <a:graphicFrameLocks xmlns:a="http://schemas.openxmlformats.org/drawingml/2006/main" noChangeAspect="1"/>
             </wp:cNvGraphicFramePr>
@@ -3172,13 +3276,263 @@
               <a:graphicData uri="http://schemas.openxmlformats.org/drawingml/2006/picture">
                 <pic:pic xmlns:pic="http://schemas.openxmlformats.org/drawingml/2006/picture">
                   <pic:nvPicPr>
-                    <pic:cNvPr id="0" name="Picture 13"/>
+                    <pic:cNvPr id="0" name="Picture 14" descr="Create Unit"/>
                     <pic:cNvPicPr>
                       <a:picLocks noChangeAspect="1" noChangeArrowheads="1"/>
                     </pic:cNvPicPr>
                   </pic:nvPicPr>
                   <pic:blipFill>
-                    <a:blip r:embed="rId15">
+                    <a:blip r:embed="rId17">
+                      <a:extLst>
+                        <a:ext uri="{28A0092B-C50C-407E-A947-70E740481C1C}">
+                          <a14:useLocalDpi xmlns:a14="http://schemas.microsoft.com/office/drawing/2010/main" val="0"/>
+                        </a:ext>
+                      </a:extLst>
+                    </a:blip>
+                    <a:srcRect/>
+                    <a:stretch>
+                      <a:fillRect/>
+                    </a:stretch>
+                  </pic:blipFill>
+                  <pic:spPr bwMode="auto">
+                    <a:xfrm>
+                      <a:off x="0" y="0"/>
+                      <a:ext cx="5727700" cy="2648585"/>
+                    </a:xfrm>
+                    <a:prstGeom prst="rect">
+                      <a:avLst/>
+                    </a:prstGeom>
+                    <a:noFill/>
+                    <a:ln>
+                      <a:noFill/>
+                    </a:ln>
+                  </pic:spPr>
+                </pic:pic>
+              </a:graphicData>
+            </a:graphic>
+          </wp:inline>
+        </w:drawing>
+      </w:r>
+    </w:p>
+    <w:p>
+      <w:pPr>
+        <w:rPr>
+          <w:rFonts w:ascii="Cambria" w:hAnsi="Cambria" w:cs="Cambria"/>
+          <w:b/>
+          <w:color w:val="4F81BD"/>
+          <w:sz w:val="26"/>
+        </w:rPr>
+      </w:pPr>
+    </w:p>
+    <w:p>
+      <w:pPr>
+        <w:pStyle w:val="Heading1"/>
+      </w:pPr>
+      <w:bookmarkStart w:id="17" w:name="_Toc468355710"/>
+      <w:bookmarkStart w:id="18" w:name="_Toc492298277"/>
+      <w:r>
+        <w:t xml:space="preserve">Manage </w:t>
+      </w:r>
+      <w:r>
+        <w:t>Variable Template</w:t>
+      </w:r>
+      <w:r>
+        <w:t>s</w:t>
+      </w:r>
+      <w:bookmarkEnd w:id="17"/>
+      <w:bookmarkEnd w:id="18"/>
+    </w:p>
+    <w:p>
+      <w:pPr>
+        <w:rPr>
+          <w:rFonts w:cs="Calibri"/>
+        </w:rPr>
+      </w:pPr>
+      <w:r>
+        <w:rPr>
+          <w:rFonts w:cs="Calibri"/>
+        </w:rPr>
+        <w:t xml:space="preserve">With the </w:t>
+      </w:r>
+      <w:r>
+        <w:rPr>
+          <w:rFonts w:cs="Calibri"/>
+        </w:rPr>
+        <w:t>Variable Template</w:t>
+      </w:r>
+      <w:r>
+        <w:rPr>
+          <w:rFonts w:cs="Calibri"/>
+        </w:rPr>
+        <w:t xml:space="preserve"> Manager you are able to create, modify and delete </w:t>
+      </w:r>
+      <w:r>
+        <w:rPr>
+          <w:rFonts w:cs="Calibri"/>
+        </w:rPr>
+        <w:t xml:space="preserve">Variable Templates (called </w:t>
+      </w:r>
+      <w:r>
+        <w:rPr>
+          <w:rFonts w:cs="Calibri"/>
+        </w:rPr>
+        <w:t>Data Attributes</w:t>
+      </w:r>
+      <w:r>
+        <w:rPr>
+          <w:rFonts w:cs="Calibri"/>
+        </w:rPr>
+        <w:t xml:space="preserve"> in older BEXIS 2 versions)</w:t>
+      </w:r>
+      <w:r>
+        <w:rPr>
+          <w:rFonts w:cs="Calibri"/>
+        </w:rPr>
+        <w:t xml:space="preserve">. </w:t>
+      </w:r>
+      <w:r>
+        <w:rPr>
+          <w:rFonts w:cs="Calibri"/>
+        </w:rPr>
+        <w:t>V</w:t>
+      </w:r>
+      <w:r>
+        <w:rPr>
+          <w:rFonts w:cs="Calibri"/>
+        </w:rPr>
+        <w:t xml:space="preserve">ariables are required to create Data Structures. </w:t>
+      </w:r>
+    </w:p>
+    <w:p>
+      <w:pPr>
+        <w:jc w:val="both"/>
+        <w:rPr>
+          <w:rFonts w:cs="Calibri"/>
+        </w:rPr>
+      </w:pPr>
+      <w:r>
+        <w:rPr>
+          <w:rFonts w:cs="Calibri"/>
+          <w:bCs/>
+        </w:rPr>
+        <w:t xml:space="preserve">To create a </w:t>
+      </w:r>
+      <w:r>
+        <w:rPr>
+          <w:rFonts w:cs="Calibri"/>
+          <w:bCs/>
+        </w:rPr>
+        <w:t>Variable Template</w:t>
+      </w:r>
+      <w:r>
+        <w:rPr>
+          <w:rFonts w:cs="Calibri"/>
+          <w:bCs/>
+        </w:rPr>
+        <w:t xml:space="preserve">, click on the </w:t>
+      </w:r>
+      <w:r>
+        <w:rPr>
+          <w:rFonts w:cs="Calibri"/>
+          <w:bCs/>
+        </w:rPr>
+        <w:t xml:space="preserve">Create </w:t>
+      </w:r>
+      <w:r>
+        <w:rPr>
+          <w:rFonts w:cs="Calibri"/>
+          <w:bCs/>
+        </w:rPr>
+        <w:t>Variable Template</w:t>
+      </w:r>
+      <w:r>
+        <w:rPr>
+          <w:rFonts w:cs="Calibri"/>
+          <w:bCs/>
+        </w:rPr>
+        <w:t xml:space="preserve"> button</w:t>
+      </w:r>
+      <w:r>
+        <w:rPr>
+          <w:rFonts w:cs="Calibri"/>
+          <w:bCs/>
+        </w:rPr>
+        <w:t>. Fill the fields. Select an associated Unit and Data Type and</w:t>
+      </w:r>
+      <w:r>
+        <w:rPr>
+          <w:rFonts w:ascii="Verdana" w:hAnsi="Verdana"/>
+          <w:color w:val="000000"/>
+          <w:sz w:val="18"/>
+          <w:szCs w:val="18"/>
+          <w:shd w:val="clear" w:color="auto" w:fill="FFFFFF"/>
+        </w:rPr>
+        <w:t xml:space="preserve"> click </w:t>
+      </w:r>
+      <w:r>
+        <w:rPr>
+          <w:rFonts w:cs="Calibri"/>
+          <w:bCs/>
+        </w:rPr>
+        <w:t>on the Save button. T</w:t>
+      </w:r>
+      <w:r>
+        <w:rPr>
+          <w:rFonts w:ascii="Verdana" w:hAnsi="Verdana" w:cs="Verdana"/>
+          <w:color w:val="000000"/>
+          <w:sz w:val="18"/>
+          <w:shd w:val="clear" w:color="auto" w:fill="FFFFFF"/>
+        </w:rPr>
+        <w:t xml:space="preserve">he </w:t>
+      </w:r>
+      <w:r>
+        <w:rPr>
+          <w:rFonts w:ascii="Verdana" w:hAnsi="Verdana" w:cs="Verdana"/>
+          <w:color w:val="000000"/>
+          <w:sz w:val="18"/>
+          <w:shd w:val="clear" w:color="auto" w:fill="FFFFFF"/>
+        </w:rPr>
+        <w:t>Variable Template</w:t>
+      </w:r>
+      <w:r>
+        <w:rPr>
+          <w:rFonts w:cs="Calibri"/>
+        </w:rPr>
+        <w:t xml:space="preserve"> is stored if all information are correct and it is not a duplicate.</w:t>
+      </w:r>
+    </w:p>
+    <w:p>
+      <w:r>
+        <w:rPr>
+          <w:rFonts w:cs="Calibri"/>
+          <w:bCs/>
+        </w:rPr>
+        <w:t xml:space="preserve">Use </w:t>
+      </w:r>
+      <w:r>
+        <w:rPr>
+          <w:noProof/>
+          <w:lang w:val="de-DE" w:eastAsia="de-DE"/>
+        </w:rPr>
+        <w:drawing>
+          <wp:inline distT="0" distB="0" distL="0" distR="0">
+            <wp:extent cx="233045" cy="233045"/>
+            <wp:effectExtent l="0" t="0" r="0" b="0"/>
+            <wp:docPr id="16" name="Bild 16"/>
+            <wp:cNvGraphicFramePr>
+              <a:graphicFrameLocks xmlns:a="http://schemas.openxmlformats.org/drawingml/2006/main" noChangeAspect="1"/>
+            </wp:cNvGraphicFramePr>
+            <a:graphic xmlns:a="http://schemas.openxmlformats.org/drawingml/2006/main">
+              <a:graphicData uri="http://schemas.openxmlformats.org/drawingml/2006/picture">
+                <pic:pic xmlns:pic="http://schemas.openxmlformats.org/drawingml/2006/picture">
+                  <pic:nvPicPr>
+                    <pic:cNvPr id="0" name="Picture 16"/>
+                    <pic:cNvPicPr>
+                      <a:picLocks noChangeAspect="1" noChangeArrowheads="1"/>
+                    </pic:cNvPicPr>
+                  </pic:nvPicPr>
+                  <pic:blipFill>
+                    <a:blip r:embed="rId13">
                       <a:extLst>
                         <a:ext uri="{28A0092B-C50C-407E-A947-70E740481C1C}">
                           <a14:useLocalDpi xmlns:a14="http://schemas.microsoft.com/office/drawing/2010/main" val="0"/>
@@ -3210,17 +3564,14 @@
         </w:drawing>
       </w:r>
       <w:r>
-        <w:t xml:space="preserve"> for delete a Unit.</w:t>
-      </w:r>
-    </w:p>
-    <w:p/>
-    <w:p>
-      <w:pPr>
-        <w:rPr>
-          <w:rFonts w:cs="Calibri"/>
-          <w:bCs/>
-        </w:rPr>
-      </w:pPr>
+        <w:t xml:space="preserve"> </w:t>
+      </w:r>
+      <w:r>
+        <w:rPr>
+          <w:rFonts w:cs="Calibri"/>
+        </w:rPr>
+        <w:t xml:space="preserve">for edit and </w:t>
+      </w:r>
       <w:r>
         <w:rPr>
           <w:noProof/>
@@ -3228,9 +3579,9 @@
         </w:rPr>
         <w:drawing>
           <wp:inline distT="0" distB="0" distL="0" distR="0">
-            <wp:extent cx="5727700" cy="2648585"/>
-            <wp:effectExtent l="0" t="0" r="6350" b="0"/>
-            <wp:docPr id="14" name="Bild 14" descr="Create Unit"/>
+            <wp:extent cx="233045" cy="233045"/>
+            <wp:effectExtent l="0" t="0" r="0" b="0"/>
+            <wp:docPr id="17" name="Bild 17"/>
             <wp:cNvGraphicFramePr>
               <a:graphicFrameLocks xmlns:a="http://schemas.openxmlformats.org/drawingml/2006/main" noChangeAspect="1"/>
             </wp:cNvGraphicFramePr>
@@ -3238,315 +3589,7 @@
               <a:graphicData uri="http://schemas.openxmlformats.org/drawingml/2006/picture">
                 <pic:pic xmlns:pic="http://schemas.openxmlformats.org/drawingml/2006/picture">
                   <pic:nvPicPr>
-                    <pic:cNvPr id="0" name="Picture 14" descr="Create Unit"/>
-                    <pic:cNvPicPr>
-                      <a:picLocks noChangeAspect="1" noChangeArrowheads="1"/>
-                    </pic:cNvPicPr>
-                  </pic:nvPicPr>
-                  <pic:blipFill>
-                    <a:blip r:embed="rId19">
-                      <a:extLst>
-                        <a:ext uri="{28A0092B-C50C-407E-A947-70E740481C1C}">
-                          <a14:useLocalDpi xmlns:a14="http://schemas.microsoft.com/office/drawing/2010/main" val="0"/>
-                        </a:ext>
-                      </a:extLst>
-                    </a:blip>
-                    <a:srcRect/>
-                    <a:stretch>
-                      <a:fillRect/>
-                    </a:stretch>
-                  </pic:blipFill>
-                  <pic:spPr bwMode="auto">
-                    <a:xfrm>
-                      <a:off x="0" y="0"/>
-                      <a:ext cx="5727700" cy="2648585"/>
-                    </a:xfrm>
-                    <a:prstGeom prst="rect">
-                      <a:avLst/>
-                    </a:prstGeom>
-                    <a:noFill/>
-                    <a:ln>
-                      <a:noFill/>
-                    </a:ln>
-                  </pic:spPr>
-                </pic:pic>
-              </a:graphicData>
-            </a:graphic>
-          </wp:inline>
-        </w:drawing>
-      </w:r>
-    </w:p>
-    <w:p>
-      <w:pPr>
-        <w:rPr>
-          <w:rFonts w:ascii="Cambria" w:hAnsi="Cambria" w:cs="Cambria"/>
-          <w:b/>
-          <w:color w:val="4F81BD"/>
-          <w:sz w:val="26"/>
-        </w:rPr>
-      </w:pPr>
-    </w:p>
-    <w:p>
-      <w:pPr>
-        <w:pStyle w:val="Heading1"/>
-      </w:pPr>
-      <w:bookmarkStart w:id="9" w:name="_Toc468355710"/>
-      <w:r>
-        <w:lastRenderedPageBreak/>
-        <w:t xml:space="preserve">Variable Template </w:t>
-      </w:r>
-      <w:r>
-        <w:t>Manager</w:t>
-      </w:r>
-      <w:bookmarkEnd w:id="9"/>
-    </w:p>
-    <w:p>
-      <w:pPr>
-        <w:rPr>
-          <w:rFonts w:cs="Calibri"/>
-        </w:rPr>
-      </w:pPr>
-      <w:r>
-        <w:rPr>
-          <w:rFonts w:cs="Calibri"/>
-        </w:rPr>
-        <w:t xml:space="preserve">With the </w:t>
-      </w:r>
-      <w:r>
-        <w:rPr>
-          <w:rFonts w:cs="Calibri"/>
-        </w:rPr>
-        <w:t>Variable Template</w:t>
-      </w:r>
-      <w:r>
-        <w:rPr>
-          <w:rFonts w:cs="Calibri"/>
-        </w:rPr>
-        <w:t xml:space="preserve"> Manager you are able to create, modify and delete </w:t>
-      </w:r>
-      <w:r>
-        <w:rPr>
-          <w:rFonts w:cs="Calibri"/>
-        </w:rPr>
-        <w:t xml:space="preserve">Variable Templates (called </w:t>
-      </w:r>
-      <w:r>
-        <w:rPr>
-          <w:rFonts w:cs="Calibri"/>
-        </w:rPr>
-        <w:t>Data Attributes</w:t>
-      </w:r>
-      <w:r>
-        <w:rPr>
-          <w:rFonts w:cs="Calibri"/>
-        </w:rPr>
-        <w:t xml:space="preserve"> in older BEXIS 2 versions)</w:t>
-      </w:r>
-      <w:r>
-        <w:rPr>
-          <w:rFonts w:cs="Calibri"/>
-        </w:rPr>
-        <w:t xml:space="preserve">. </w:t>
-      </w:r>
-      <w:r>
-        <w:rPr>
-          <w:rFonts w:cs="Calibri"/>
-        </w:rPr>
-        <w:t>V</w:t>
-      </w:r>
-      <w:r>
-        <w:rPr>
-          <w:rFonts w:cs="Calibri"/>
-        </w:rPr>
-        <w:t xml:space="preserve">ariables are required to create Data Structures. </w:t>
-      </w:r>
-    </w:p>
-    <w:p>
-      <w:pPr>
-        <w:rPr>
-          <w:rFonts w:cs="Calibri"/>
-        </w:rPr>
-      </w:pPr>
-      <w:r>
-        <w:rPr>
-          <w:rFonts w:cs="Calibri"/>
-          <w:noProof/>
-          <w:lang w:val="de-DE" w:eastAsia="de-DE"/>
-        </w:rPr>
-        <w:drawing>
-          <wp:inline distT="0" distB="0" distL="0" distR="0">
-            <wp:extent cx="5719445" cy="2752090"/>
-            <wp:effectExtent l="0" t="0" r="0" b="0"/>
-            <wp:docPr id="15" name="Bild 15" descr="Manage_Data_Attributes"/>
-            <wp:cNvGraphicFramePr>
-              <a:graphicFrameLocks xmlns:a="http://schemas.openxmlformats.org/drawingml/2006/main" noChangeAspect="1"/>
-            </wp:cNvGraphicFramePr>
-            <a:graphic xmlns:a="http://schemas.openxmlformats.org/drawingml/2006/main">
-              <a:graphicData uri="http://schemas.openxmlformats.org/drawingml/2006/picture">
-                <pic:pic xmlns:pic="http://schemas.openxmlformats.org/drawingml/2006/picture">
-                  <pic:nvPicPr>
-                    <pic:cNvPr id="0" name="Picture 15" descr="Manage_Data_Attributes"/>
-                    <pic:cNvPicPr>
-                      <a:picLocks noChangeAspect="1" noChangeArrowheads="1"/>
-                    </pic:cNvPicPr>
-                  </pic:nvPicPr>
-                  <pic:blipFill>
-                    <a:blip r:embed="rId20">
-                      <a:extLst>
-                        <a:ext uri="{28A0092B-C50C-407E-A947-70E740481C1C}">
-                          <a14:useLocalDpi xmlns:a14="http://schemas.microsoft.com/office/drawing/2010/main" val="0"/>
-                        </a:ext>
-                      </a:extLst>
-                    </a:blip>
-                    <a:srcRect/>
-                    <a:stretch>
-                      <a:fillRect/>
-                    </a:stretch>
-                  </pic:blipFill>
-                  <pic:spPr bwMode="auto">
-                    <a:xfrm>
-                      <a:off x="0" y="0"/>
-                      <a:ext cx="5719445" cy="2752090"/>
-                    </a:xfrm>
-                    <a:prstGeom prst="rect">
-                      <a:avLst/>
-                    </a:prstGeom>
-                    <a:noFill/>
-                    <a:ln>
-                      <a:noFill/>
-                    </a:ln>
-                  </pic:spPr>
-                </pic:pic>
-              </a:graphicData>
-            </a:graphic>
-          </wp:inline>
-        </w:drawing>
-      </w:r>
-    </w:p>
-    <w:p>
-      <w:pPr>
-        <w:jc w:val="both"/>
-        <w:rPr>
-          <w:rFonts w:cs="Calibri"/>
-        </w:rPr>
-      </w:pPr>
-      <w:r>
-        <w:rPr>
-          <w:rFonts w:cs="Calibri"/>
-          <w:bCs/>
-        </w:rPr>
-        <w:t xml:space="preserve">To create a </w:t>
-      </w:r>
-      <w:r>
-        <w:rPr>
-          <w:rFonts w:cs="Calibri"/>
-          <w:bCs/>
-        </w:rPr>
-        <w:t>Variable Template</w:t>
-      </w:r>
-      <w:r>
-        <w:rPr>
-          <w:rFonts w:cs="Calibri"/>
-          <w:bCs/>
-        </w:rPr>
-        <w:t xml:space="preserve">, click on the </w:t>
-      </w:r>
-      <w:r>
-        <w:rPr>
-          <w:rFonts w:cs="Calibri"/>
-          <w:bCs/>
-        </w:rPr>
-        <w:t xml:space="preserve">Create </w:t>
-      </w:r>
-      <w:r>
-        <w:rPr>
-          <w:rFonts w:cs="Calibri"/>
-          <w:bCs/>
-        </w:rPr>
-        <w:t>Variable Template</w:t>
-      </w:r>
-      <w:r>
-        <w:rPr>
-          <w:rFonts w:cs="Calibri"/>
-          <w:bCs/>
-        </w:rPr>
-        <w:t xml:space="preserve"> button</w:t>
-      </w:r>
-      <w:r>
-        <w:rPr>
-          <w:rFonts w:cs="Calibri"/>
-          <w:bCs/>
-        </w:rPr>
-        <w:t>. Fill the fields. Select an associated Unit and Data Type and</w:t>
-      </w:r>
-      <w:r>
-        <w:rPr>
-          <w:rFonts w:ascii="Verdana" w:hAnsi="Verdana"/>
-          <w:color w:val="000000"/>
-          <w:sz w:val="18"/>
-          <w:szCs w:val="18"/>
-          <w:shd w:val="clear" w:color="auto" w:fill="FFFFFF"/>
-        </w:rPr>
-        <w:t xml:space="preserve"> click </w:t>
-      </w:r>
-      <w:r>
-        <w:rPr>
-          <w:rFonts w:cs="Calibri"/>
-          <w:bCs/>
-        </w:rPr>
-        <w:t>on the Save button. T</w:t>
-      </w:r>
-      <w:r>
-        <w:rPr>
-          <w:rFonts w:ascii="Verdana" w:hAnsi="Verdana" w:cs="Verdana"/>
-          <w:color w:val="000000"/>
-          <w:sz w:val="18"/>
-          <w:shd w:val="clear" w:color="auto" w:fill="FFFFFF"/>
-        </w:rPr>
-        <w:t xml:space="preserve">he </w:t>
-      </w:r>
-      <w:r>
-        <w:rPr>
-          <w:rFonts w:ascii="Verdana" w:hAnsi="Verdana" w:cs="Verdana"/>
-          <w:color w:val="000000"/>
-          <w:sz w:val="18"/>
-          <w:shd w:val="clear" w:color="auto" w:fill="FFFFFF"/>
-        </w:rPr>
-        <w:t>Variable Template</w:t>
-      </w:r>
-      <w:r>
-        <w:rPr>
-          <w:rFonts w:cs="Calibri"/>
-        </w:rPr>
-        <w:t xml:space="preserve"> is stored if all information are correct and it is not a duplicate.</w:t>
-      </w:r>
-    </w:p>
-    <w:p>
-      <w:r>
-        <w:rPr>
-          <w:rFonts w:cs="Calibri"/>
-          <w:bCs/>
-        </w:rPr>
-        <w:t xml:space="preserve">Use </w:t>
-      </w:r>
-      <w:r>
-        <w:rPr>
-          <w:noProof/>
-          <w:lang w:val="de-DE" w:eastAsia="de-DE"/>
-        </w:rPr>
-        <w:drawing>
-          <wp:inline distT="0" distB="0" distL="0" distR="0">
-            <wp:extent cx="233045" cy="233045"/>
-            <wp:effectExtent l="0" t="0" r="0" b="0"/>
-            <wp:docPr id="16" name="Bild 16"/>
-            <wp:cNvGraphicFramePr>
-              <a:graphicFrameLocks xmlns:a="http://schemas.openxmlformats.org/drawingml/2006/main" noChangeAspect="1"/>
-            </wp:cNvGraphicFramePr>
-            <a:graphic xmlns:a="http://schemas.openxmlformats.org/drawingml/2006/main">
-              <a:graphicData uri="http://schemas.openxmlformats.org/drawingml/2006/picture">
-                <pic:pic xmlns:pic="http://schemas.openxmlformats.org/drawingml/2006/picture">
-                  <pic:nvPicPr>
-                    <pic:cNvPr id="0" name="Picture 16"/>
+                    <pic:cNvPr id="0" name="Picture 17"/>
                     <pic:cNvPicPr>
                       <a:picLocks noChangeAspect="1" noChangeArrowheads="1"/>
                     </pic:cNvPicPr>
@@ -3584,69 +3627,6 @@
         </w:drawing>
       </w:r>
       <w:r>
-        <w:t xml:space="preserve"> </w:t>
-      </w:r>
-      <w:r>
-        <w:rPr>
-          <w:rFonts w:cs="Calibri"/>
-        </w:rPr>
-        <w:t xml:space="preserve">for edit and </w:t>
-      </w:r>
-      <w:r>
-        <w:rPr>
-          <w:noProof/>
-          <w:lang w:val="de-DE" w:eastAsia="de-DE"/>
-        </w:rPr>
-        <w:drawing>
-          <wp:inline distT="0" distB="0" distL="0" distR="0">
-            <wp:extent cx="233045" cy="233045"/>
-            <wp:effectExtent l="0" t="0" r="0" b="0"/>
-            <wp:docPr id="17" name="Bild 17"/>
-            <wp:cNvGraphicFramePr>
-              <a:graphicFrameLocks xmlns:a="http://schemas.openxmlformats.org/drawingml/2006/main" noChangeAspect="1"/>
-            </wp:cNvGraphicFramePr>
-            <a:graphic xmlns:a="http://schemas.openxmlformats.org/drawingml/2006/main">
-              <a:graphicData uri="http://schemas.openxmlformats.org/drawingml/2006/picture">
-                <pic:pic xmlns:pic="http://schemas.openxmlformats.org/drawingml/2006/picture">
-                  <pic:nvPicPr>
-                    <pic:cNvPr id="0" name="Picture 17"/>
-                    <pic:cNvPicPr>
-                      <a:picLocks noChangeAspect="1" noChangeArrowheads="1"/>
-                    </pic:cNvPicPr>
-                  </pic:nvPicPr>
-                  <pic:blipFill>
-                    <a:blip r:embed="rId15">
-                      <a:extLst>
-                        <a:ext uri="{28A0092B-C50C-407E-A947-70E740481C1C}">
-                          <a14:useLocalDpi xmlns:a14="http://schemas.microsoft.com/office/drawing/2010/main" val="0"/>
-                        </a:ext>
-                      </a:extLst>
-                    </a:blip>
-                    <a:srcRect/>
-                    <a:stretch>
-                      <a:fillRect/>
-                    </a:stretch>
-                  </pic:blipFill>
-                  <pic:spPr bwMode="auto">
-                    <a:xfrm>
-                      <a:off x="0" y="0"/>
-                      <a:ext cx="233045" cy="233045"/>
-                    </a:xfrm>
-                    <a:prstGeom prst="rect">
-                      <a:avLst/>
-                    </a:prstGeom>
-                    <a:noFill/>
-                    <a:ln>
-                      <a:noFill/>
-                    </a:ln>
-                  </pic:spPr>
-                </pic:pic>
-              </a:graphicData>
-            </a:graphic>
-          </wp:inline>
-        </w:drawing>
-      </w:r>
-      <w:r>
         <w:t xml:space="preserve"> for delete a </w:t>
       </w:r>
       <w:r>
@@ -3680,7 +3660,7 @@
                     </pic:cNvPicPr>
                   </pic:nvPicPr>
                   <pic:blipFill>
-                    <a:blip r:embed="rId21">
+                    <a:blip r:embed="rId18">
                       <a:extLst>
                         <a:ext uri="{28A0092B-C50C-407E-A947-70E740481C1C}">
                           <a14:useLocalDpi xmlns:a14="http://schemas.microsoft.com/office/drawing/2010/main" val="0"/>
@@ -3717,6 +3697,7 @@
         <w:jc w:val="both"/>
       </w:pPr>
       <w:r>
+        <w:lastRenderedPageBreak/>
         <w:t xml:space="preserve">It is possible to put constraints on </w:t>
       </w:r>
       <w:r>
@@ -3745,7 +3726,6 @@
         <w:rPr>
           <w:b/>
         </w:rPr>
-        <w:lastRenderedPageBreak/>
         <w:t>Range:</w:t>
       </w:r>
       <w:r>
@@ -3780,7 +3760,7 @@
         </w:rPr>
         <w:t xml:space="preserve">for more information on the format click </w:t>
       </w:r>
-      <w:hyperlink r:id="rId22" w:history="1">
+      <w:hyperlink r:id="rId19" w:history="1">
         <w:r>
           <w:rPr>
             <w:rStyle w:val="Hyperlink"/>
@@ -3873,7 +3853,7 @@
       </w:pPr>
     </w:p>
     <w:sectPr>
-      <w:footerReference w:type="default" r:id="rId23"/>
+      <w:footerReference w:type="default" r:id="rId20"/>
       <w:pgSz w:w="11906" w:h="16838"/>
       <w:pgMar w:top="1440" w:right="1440" w:bottom="1440" w:left="1440" w:header="708" w:footer="708" w:gutter="0"/>
       <w:cols w:space="708"/>
@@ -3929,7 +3909,7 @@
         <w:noProof/>
         <w:lang w:val="de-DE"/>
       </w:rPr>
-      <w:t>1</w:t>
+      <w:t>3</w:t>
     </w:r>
     <w:r>
       <w:rPr>
@@ -6393,7 +6373,7 @@
     <w:name w:val="TOC Heading"/>
     <w:basedOn w:val="Heading1"/>
     <w:next w:val="Normal"/>
-    <w:uiPriority w:val="99"/>
+    <w:uiPriority w:val="39"/>
     <w:qFormat/>
     <w:rsid w:val="005C7757"/>
     <w:pPr>
@@ -7066,4 +7046,16 @@
   <a:objectDefaults/>
   <a:extraClrSchemeLst/>
 </a:theme>
+</file>
+
+<file path=customXml/item1.xml><?xml version="1.0" encoding="utf-8"?>
+<b:Sources xmlns:b="http://schemas.openxmlformats.org/officeDocument/2006/bibliography" xmlns="http://schemas.openxmlformats.org/officeDocument/2006/bibliography" SelectedStyle="\APASixthEditionOfficeOnline.xsl" StyleName="APA" Version="6"/>
+</file>
+
+<file path=customXml/itemProps1.xml><?xml version="1.0" encoding="utf-8"?>
+<ds:datastoreItem xmlns:ds="http://schemas.openxmlformats.org/officeDocument/2006/customXml" ds:itemID="{1936782B-A2CF-49CF-97E7-0095B504FC83}">
+  <ds:schemaRefs>
+    <ds:schemaRef ds:uri="http://schemas.openxmlformats.org/officeDocument/2006/bibliography"/>
+  </ds:schemaRefs>
+</ds:datastoreItem>
 </file>
</xml_diff>